<commit_message>
Updating Maven doc and adding Maven Example
</commit_message>
<xml_diff>
--- a/Maven/Maven_POM_File.docx
+++ b/Maven/Maven_POM_File.docx
@@ -9291,7 +9291,7 @@
     <w:p>
       <w:pPr>
         <w:spacing w:line="276" w:lineRule="auto"/>
-        <w:ind w:left="720"/>
+        <w:ind w:left="1440"/>
         <w:jc w:val="both"/>
         <w:rPr>
           <w:szCs w:val="24"/>
@@ -9302,9 +9302,9 @@
           <w:noProof/>
         </w:rPr>
         <w:drawing>
-          <wp:inline distT="0" distB="0" distL="0" distR="0" wp14:anchorId="696189AA" wp14:editId="234D8AEE">
-            <wp:extent cx="5006340" cy="3093720"/>
-            <wp:effectExtent l="0" t="0" r="3810" b="0"/>
+          <wp:inline distT="0" distB="0" distL="0" distR="0" wp14:anchorId="696189AA" wp14:editId="29769F7A">
+            <wp:extent cx="4130040" cy="2552201"/>
+            <wp:effectExtent l="0" t="0" r="3810" b="635"/>
             <wp:docPr id="10" name="Picture 10" descr="Maven Repository Types and Location."/>
             <wp:cNvGraphicFramePr>
               <a:graphicFrameLocks xmlns:a="http://schemas.openxmlformats.org/drawingml/2006/main" noChangeAspect="1"/>
@@ -9334,7 +9334,7 @@
                   <pic:spPr bwMode="auto">
                     <a:xfrm>
                       <a:off x="0" y="0"/>
-                      <a:ext cx="5006340" cy="3093720"/>
+                      <a:ext cx="4137877" cy="2557044"/>
                     </a:xfrm>
                     <a:prstGeom prst="rect">
                       <a:avLst/>
@@ -9354,6 +9354,69 @@
     <w:p>
       <w:pPr>
         <w:spacing w:line="276" w:lineRule="auto"/>
+        <w:ind w:left="720"/>
+        <w:jc w:val="both"/>
+        <w:rPr>
+          <w:szCs w:val="24"/>
+        </w:rPr>
+      </w:pPr>
+      <w:r>
+        <w:rPr>
+          <w:noProof/>
+        </w:rPr>
+        <w:drawing>
+          <wp:inline distT="0" distB="0" distL="0" distR="0" wp14:anchorId="5DD66A63" wp14:editId="03D00474">
+            <wp:extent cx="5567773" cy="2545080"/>
+            <wp:effectExtent l="0" t="0" r="0" b="7620"/>
+            <wp:docPr id="1" name="Picture 1"/>
+            <wp:cNvGraphicFramePr>
+              <a:graphicFrameLocks xmlns:a="http://schemas.openxmlformats.org/drawingml/2006/main" noChangeAspect="1"/>
+            </wp:cNvGraphicFramePr>
+            <a:graphic xmlns:a="http://schemas.openxmlformats.org/drawingml/2006/main">
+              <a:graphicData uri="http://schemas.openxmlformats.org/drawingml/2006/picture">
+                <pic:pic xmlns:pic="http://schemas.openxmlformats.org/drawingml/2006/picture">
+                  <pic:nvPicPr>
+                    <pic:cNvPr id="0" name="Picture 1"/>
+                    <pic:cNvPicPr>
+                      <a:picLocks noChangeAspect="1" noChangeArrowheads="1"/>
+                    </pic:cNvPicPr>
+                  </pic:nvPicPr>
+                  <pic:blipFill>
+                    <a:blip r:embed="rId14">
+                      <a:extLst>
+                        <a:ext uri="{28A0092B-C50C-407E-A947-70E740481C1C}">
+                          <a14:useLocalDpi xmlns:a14="http://schemas.microsoft.com/office/drawing/2010/main" val="0"/>
+                        </a:ext>
+                      </a:extLst>
+                    </a:blip>
+                    <a:srcRect/>
+                    <a:stretch>
+                      <a:fillRect/>
+                    </a:stretch>
+                  </pic:blipFill>
+                  <pic:spPr bwMode="auto">
+                    <a:xfrm>
+                      <a:off x="0" y="0"/>
+                      <a:ext cx="5592288" cy="2556286"/>
+                    </a:xfrm>
+                    <a:prstGeom prst="rect">
+                      <a:avLst/>
+                    </a:prstGeom>
+                    <a:noFill/>
+                    <a:ln>
+                      <a:noFill/>
+                    </a:ln>
+                  </pic:spPr>
+                </pic:pic>
+              </a:graphicData>
+            </a:graphic>
+          </wp:inline>
+        </w:drawing>
+      </w:r>
+    </w:p>
+    <w:p>
+      <w:pPr>
+        <w:spacing w:line="276" w:lineRule="auto"/>
         <w:jc w:val="both"/>
         <w:rPr>
           <w:b/>
@@ -9367,6 +9430,7 @@
           <w:sz w:val="28"/>
           <w:szCs w:val="28"/>
         </w:rPr>
+        <w:lastRenderedPageBreak/>
         <w:t xml:space="preserve">Local Repository: </w:t>
       </w:r>
     </w:p>
@@ -9454,14 +9518,7 @@
         <w:rPr>
           <w:szCs w:val="24"/>
         </w:rPr>
-        <w:t xml:space="preserve"> Maven puts your local repository inside your user home directory on your local computer. However, you can change the location of the local repository by setting the directory inside your Maven settings file. Your </w:t>
-      </w:r>
-      <w:r>
-        <w:rPr>
-          <w:szCs w:val="24"/>
-        </w:rPr>
-        <w:lastRenderedPageBreak/>
-        <w:t>Maven settings file is also located in your user-home/.m2 directory and is called settings.xml. Here is how you specify another location for your local repository:</w:t>
+        <w:t xml:space="preserve"> Maven puts your local repository inside your user home directory on your local computer. However, you can change the location of the local repository by setting the directory inside your Maven settings file. Your Maven settings file is also located in your user-home/.m2 directory and is called settings.xml. Here is how you specify another location for your local repository:</w:t>
       </w:r>
     </w:p>
     <w:p>
@@ -10269,7 +10326,3333 @@
         <w:rPr>
           <w:b/>
           <w:bCs/>
+          <w:szCs w:val="24"/>
+        </w:rPr>
+      </w:pPr>
+    </w:p>
+    <w:p>
+      <w:pPr>
+        <w:rPr>
+          <w:b/>
+          <w:bCs/>
+          <w:szCs w:val="24"/>
+        </w:rPr>
+      </w:pPr>
+    </w:p>
+    <w:p>
+      <w:pPr>
+        <w:rPr>
+          <w:b/>
+          <w:bCs/>
+          <w:szCs w:val="24"/>
+        </w:rPr>
+      </w:pPr>
+      <w:r>
+        <w:rPr>
+          <w:b/>
+          <w:bCs/>
+          <w:szCs w:val="24"/>
+        </w:rPr>
+        <w:lastRenderedPageBreak/>
+        <w:t>Maven Build Life Cycles, Phases and Goals</w:t>
+      </w:r>
+    </w:p>
+    <w:p>
+      <w:pPr>
+        <w:rPr>
+          <w:szCs w:val="24"/>
+        </w:rPr>
+      </w:pPr>
+      <w:r>
+        <w:rPr>
+          <w:szCs w:val="24"/>
+        </w:rPr>
+        <w:t>When Maven builds a software project it follows a build life cycle. The build life cycle is divided into build phases, and the build phases are divided into build goals. Maven build life cycles, build phases and goals are described in more detail in the </w:t>
+      </w:r>
+      <w:hyperlink r:id="rId15" w:tgtFrame="_blank" w:history="1">
+        <w:r>
+          <w:rPr>
+            <w:rStyle w:val="Hyperlink"/>
+            <w:b/>
+            <w:bCs/>
+            <w:szCs w:val="24"/>
+          </w:rPr>
+          <w:t>Maven Introduction to Build Phases</w:t>
+        </w:r>
+      </w:hyperlink>
+      <w:r>
+        <w:rPr>
+          <w:szCs w:val="24"/>
+        </w:rPr>
+        <w:t>, but here I will give you a quick overview.</w:t>
+      </w:r>
+    </w:p>
+    <w:p>
+      <w:pPr>
+        <w:rPr>
+          <w:szCs w:val="24"/>
+        </w:rPr>
+      </w:pPr>
+      <w:r>
+        <w:rPr>
+          <w:b/>
+          <w:bCs/>
+          <w:szCs w:val="24"/>
+        </w:rPr>
+        <w:t>Build Life Cycles</w:t>
+      </w:r>
+      <w:r>
+        <w:rPr>
+          <w:szCs w:val="24"/>
+        </w:rPr>
+        <w:br/>
+        <w:t>Maven has 3 built-in build life cycles. These are:</w:t>
+      </w:r>
+    </w:p>
+    <w:p>
+      <w:pPr>
+        <w:numPr>
+          <w:ilvl w:val="0"/>
+          <w:numId w:val="5"/>
+        </w:numPr>
+        <w:rPr>
+          <w:szCs w:val="24"/>
+        </w:rPr>
+      </w:pPr>
+      <w:r>
+        <w:rPr>
+          <w:szCs w:val="24"/>
+        </w:rPr>
+        <w:t>default</w:t>
+      </w:r>
+    </w:p>
+    <w:p>
+      <w:pPr>
+        <w:numPr>
+          <w:ilvl w:val="0"/>
+          <w:numId w:val="5"/>
+        </w:numPr>
+        <w:rPr>
+          <w:szCs w:val="24"/>
+        </w:rPr>
+      </w:pPr>
+      <w:r>
+        <w:rPr>
+          <w:szCs w:val="24"/>
+        </w:rPr>
+        <w:t>clean</w:t>
+      </w:r>
+    </w:p>
+    <w:p>
+      <w:pPr>
+        <w:numPr>
+          <w:ilvl w:val="0"/>
+          <w:numId w:val="5"/>
+        </w:numPr>
+        <w:rPr>
+          <w:szCs w:val="24"/>
+        </w:rPr>
+      </w:pPr>
+      <w:r>
+        <w:rPr>
+          <w:szCs w:val="24"/>
+        </w:rPr>
+        <w:t>site</w:t>
+      </w:r>
+    </w:p>
+    <w:p>
+      <w:pPr>
+        <w:rPr>
+          <w:szCs w:val="24"/>
+        </w:rPr>
+      </w:pPr>
+      <w:r>
+        <w:rPr>
+          <w:szCs w:val="24"/>
+        </w:rPr>
+        <w:t>Each of these build life cycles takes care of a different aspect of building a software project. Thus, each of these build life cycles are executed independently of each other. You can get Maven to execute more than one build life cycle, but they will be executed in sequence, separately from each other, as if you had executed two separate Maven commands.</w:t>
+      </w:r>
+    </w:p>
+    <w:p>
+      <w:pPr>
+        <w:rPr>
+          <w:szCs w:val="24"/>
+        </w:rPr>
+      </w:pPr>
+      <w:r>
+        <w:rPr>
+          <w:szCs w:val="24"/>
+        </w:rPr>
+        <w:t>The </w:t>
+      </w:r>
+      <w:r>
+        <w:rPr>
+          <w:b/>
+          <w:bCs/>
+          <w:i/>
+          <w:iCs/>
+          <w:szCs w:val="24"/>
+        </w:rPr>
+        <w:t>default</w:t>
+      </w:r>
+      <w:r>
+        <w:rPr>
+          <w:szCs w:val="24"/>
+        </w:rPr>
+        <w:t> life cycle handles everything related to compiling and packaging your project.</w:t>
+      </w:r>
+    </w:p>
+    <w:p>
+      <w:pPr>
+        <w:rPr>
+          <w:szCs w:val="24"/>
+        </w:rPr>
+      </w:pPr>
+      <w:r>
+        <w:rPr>
+          <w:szCs w:val="24"/>
+        </w:rPr>
+        <w:t>The </w:t>
+      </w:r>
+      <w:r>
+        <w:rPr>
+          <w:b/>
+          <w:bCs/>
+          <w:i/>
+          <w:iCs/>
+          <w:szCs w:val="24"/>
+        </w:rPr>
+        <w:t>clean</w:t>
+      </w:r>
+      <w:r>
+        <w:rPr>
+          <w:szCs w:val="24"/>
+        </w:rPr>
+        <w:t xml:space="preserve"> life cycle handles everything related to removing temporary files from the output directory, including generated source files, compiled classes, previous JAR files etc. </w:t>
+      </w:r>
+    </w:p>
+    <w:p>
+      <w:pPr>
+        <w:rPr>
+          <w:szCs w:val="24"/>
+        </w:rPr>
+      </w:pPr>
+      <w:r>
+        <w:rPr>
+          <w:szCs w:val="24"/>
+        </w:rPr>
+        <w:t>The </w:t>
+      </w:r>
+      <w:r>
+        <w:rPr>
+          <w:b/>
+          <w:bCs/>
+          <w:i/>
+          <w:iCs/>
+          <w:szCs w:val="24"/>
+        </w:rPr>
+        <w:t>site</w:t>
+      </w:r>
+      <w:r>
+        <w:rPr>
+          <w:szCs w:val="24"/>
+        </w:rPr>
+        <w:t> life cycle handles everything related to generating documentation for your project. In fact, site can generate a complete website with documentation for your project.</w:t>
+      </w:r>
+    </w:p>
+    <w:p>
+      <w:pPr>
+        <w:spacing w:line="276" w:lineRule="auto"/>
+        <w:rPr>
+          <w:szCs w:val="24"/>
+        </w:rPr>
+      </w:pPr>
+      <w:r>
+        <w:rPr>
+          <w:b/>
+          <w:bCs/>
+          <w:sz w:val="28"/>
+          <w:szCs w:val="28"/>
+        </w:rPr>
+        <w:t>Build Phases</w:t>
+      </w:r>
+      <w:r>
+        <w:rPr>
+          <w:szCs w:val="24"/>
+        </w:rPr>
+        <w:br/>
+        <w:t>Each build life cycle is divided into a sequence of build phases, and the build phases are again subdivided into goals. Thus, the total build process is a sequence of build life cycle(s), build phases</w:t>
+      </w:r>
+      <w:r>
+        <w:rPr>
+          <w:szCs w:val="24"/>
+        </w:rPr>
+        <w:t>,</w:t>
+      </w:r>
+      <w:r>
+        <w:rPr>
+          <w:szCs w:val="24"/>
+        </w:rPr>
+        <w:t xml:space="preserve"> and goals.</w:t>
+      </w:r>
+    </w:p>
+    <w:p>
+      <w:pPr>
+        <w:spacing w:line="276" w:lineRule="auto"/>
+        <w:rPr>
+          <w:szCs w:val="24"/>
+        </w:rPr>
+      </w:pPr>
+      <w:r>
+        <w:rPr>
+          <w:szCs w:val="24"/>
+        </w:rPr>
+        <w:t xml:space="preserve">You can execute either a whole build life cycle like clean or site, a </w:t>
+      </w:r>
+      <w:r>
+        <w:rPr>
+          <w:b/>
+          <w:bCs/>
+          <w:szCs w:val="24"/>
+        </w:rPr>
+        <w:t>build phase like install which is part of the default build life cycle</w:t>
+      </w:r>
+      <w:r>
+        <w:rPr>
+          <w:szCs w:val="24"/>
+        </w:rPr>
+        <w:t>, or a build goal like </w:t>
+      </w:r>
+      <w:proofErr w:type="spellStart"/>
+      <w:proofErr w:type="gramStart"/>
+      <w:r>
+        <w:rPr>
+          <w:szCs w:val="24"/>
+        </w:rPr>
+        <w:t>dependency:copy</w:t>
+      </w:r>
+      <w:proofErr w:type="gramEnd"/>
+      <w:r>
+        <w:rPr>
+          <w:szCs w:val="24"/>
+        </w:rPr>
+        <w:t>-dependencies</w:t>
+      </w:r>
+      <w:proofErr w:type="spellEnd"/>
+      <w:r>
+        <w:rPr>
+          <w:szCs w:val="24"/>
+        </w:rPr>
+        <w:t>. Note: You cannot execute the default life cycle directly. You have to specify a build phase or goal inside the default life cycle.</w:t>
+      </w:r>
+    </w:p>
+    <w:p>
+      <w:pPr>
+        <w:spacing w:line="276" w:lineRule="auto"/>
+        <w:rPr>
+          <w:szCs w:val="24"/>
+        </w:rPr>
+      </w:pPr>
+      <w:r>
+        <w:rPr>
+          <w:szCs w:val="24"/>
+        </w:rPr>
+        <w:t>When you execute a build phase, all build phases before that build phase in this standard phase sequence are executed. Thus, executing the install build phase really means executing all build phases before the install phase, and then execute the install phase after that.</w:t>
+      </w:r>
+    </w:p>
+    <w:p>
+      <w:pPr>
+        <w:spacing w:line="276" w:lineRule="auto"/>
+        <w:rPr>
+          <w:szCs w:val="24"/>
+        </w:rPr>
+      </w:pPr>
+      <w:r>
+        <w:rPr>
+          <w:szCs w:val="24"/>
+        </w:rPr>
+        <w:t>The default life cycle is of most interest since that is what builds the code. Since you cannot execute the default life cycle directly, you need to execute a build phase or goal from the default life cycle. The default life cycle has an extensive sequence of build phases and goals</w:t>
+      </w:r>
+      <w:proofErr w:type="gramStart"/>
+      <w:r>
+        <w:rPr>
+          <w:szCs w:val="24"/>
+        </w:rPr>
+        <w:t>, ,so</w:t>
+      </w:r>
+      <w:proofErr w:type="gramEnd"/>
+      <w:r>
+        <w:rPr>
+          <w:szCs w:val="24"/>
+        </w:rPr>
+        <w:t xml:space="preserve"> I will not describe them all here. The most commonly used build phases are:</w:t>
+      </w:r>
+    </w:p>
+    <w:tbl>
+      <w:tblPr>
+        <w:tblW w:w="9904" w:type="dxa"/>
+        <w:tblCellSpacing w:w="0" w:type="dxa"/>
+        <w:tblBorders>
+          <w:top w:val="single" w:sz="6" w:space="0" w:color="CCCCCC"/>
+          <w:right w:val="single" w:sz="6" w:space="0" w:color="CCCCCC"/>
+        </w:tblBorders>
+        <w:shd w:val="clear" w:color="auto" w:fill="FFFFFF"/>
+        <w:tblCellMar>
+          <w:top w:w="60" w:type="dxa"/>
+          <w:left w:w="60" w:type="dxa"/>
+          <w:bottom w:w="60" w:type="dxa"/>
+          <w:right w:w="60" w:type="dxa"/>
+        </w:tblCellMar>
+        <w:tblLook w:val="04A0" w:firstRow="1" w:lastRow="0" w:firstColumn="1" w:lastColumn="0" w:noHBand="0" w:noVBand="1"/>
+      </w:tblPr>
+      <w:tblGrid>
+        <w:gridCol w:w="1236"/>
+        <w:gridCol w:w="8668"/>
+      </w:tblGrid>
+      <w:tr>
+        <w:trPr>
+          <w:trHeight w:val="434"/>
+          <w:tblCellSpacing w:w="0" w:type="dxa"/>
+        </w:trPr>
+        <w:tc>
+          <w:tcPr>
+            <w:tcW w:w="0" w:type="auto"/>
+            <w:tcBorders>
+              <w:left w:val="single" w:sz="6" w:space="0" w:color="CCCCCC"/>
+              <w:bottom w:val="single" w:sz="6" w:space="0" w:color="CCCCCC"/>
+            </w:tcBorders>
+            <w:shd w:val="clear" w:color="auto" w:fill="FFFFFF"/>
+            <w:tcMar>
+              <w:top w:w="60" w:type="dxa"/>
+              <w:left w:w="120" w:type="dxa"/>
+              <w:bottom w:w="60" w:type="dxa"/>
+              <w:right w:w="120" w:type="dxa"/>
+            </w:tcMar>
+            <w:vAlign w:val="center"/>
+            <w:hideMark/>
+          </w:tcPr>
+          <w:p>
+            <w:pPr>
+              <w:rPr>
+                <w:szCs w:val="24"/>
+              </w:rPr>
+            </w:pPr>
+            <w:r>
+              <w:rPr>
+                <w:szCs w:val="24"/>
+              </w:rPr>
+              <w:t>Build Phase</w:t>
+            </w:r>
+          </w:p>
+        </w:tc>
+        <w:tc>
+          <w:tcPr>
+            <w:tcW w:w="0" w:type="auto"/>
+            <w:tcBorders>
+              <w:left w:val="single" w:sz="6" w:space="0" w:color="CCCCCC"/>
+              <w:bottom w:val="single" w:sz="6" w:space="0" w:color="CCCCCC"/>
+            </w:tcBorders>
+            <w:shd w:val="clear" w:color="auto" w:fill="FFFFFF"/>
+            <w:tcMar>
+              <w:top w:w="60" w:type="dxa"/>
+              <w:left w:w="120" w:type="dxa"/>
+              <w:bottom w:w="60" w:type="dxa"/>
+              <w:right w:w="120" w:type="dxa"/>
+            </w:tcMar>
+            <w:vAlign w:val="center"/>
+            <w:hideMark/>
+          </w:tcPr>
+          <w:p>
+            <w:pPr>
+              <w:rPr>
+                <w:szCs w:val="24"/>
+              </w:rPr>
+            </w:pPr>
+            <w:r>
+              <w:rPr>
+                <w:szCs w:val="24"/>
+              </w:rPr>
+              <w:t>Description</w:t>
+            </w:r>
+          </w:p>
+        </w:tc>
+      </w:tr>
+      <w:tr>
+        <w:trPr>
+          <w:trHeight w:val="434"/>
+          <w:tblCellSpacing w:w="0" w:type="dxa"/>
+        </w:trPr>
+        <w:tc>
+          <w:tcPr>
+            <w:tcW w:w="0" w:type="auto"/>
+            <w:tcBorders>
+              <w:left w:val="single" w:sz="6" w:space="0" w:color="CCCCCC"/>
+              <w:bottom w:val="single" w:sz="6" w:space="0" w:color="CCCCCC"/>
+            </w:tcBorders>
+            <w:shd w:val="clear" w:color="auto" w:fill="FFFFFF"/>
+            <w:tcMar>
+              <w:top w:w="60" w:type="dxa"/>
+              <w:left w:w="120" w:type="dxa"/>
+              <w:bottom w:w="60" w:type="dxa"/>
+              <w:right w:w="120" w:type="dxa"/>
+            </w:tcMar>
+            <w:vAlign w:val="center"/>
+            <w:hideMark/>
+          </w:tcPr>
+          <w:p>
+            <w:pPr>
+              <w:rPr>
+                <w:szCs w:val="24"/>
+              </w:rPr>
+            </w:pPr>
+            <w:r>
+              <w:rPr>
+                <w:szCs w:val="24"/>
+              </w:rPr>
+              <w:t>validate</w:t>
+            </w:r>
+          </w:p>
+        </w:tc>
+        <w:tc>
+          <w:tcPr>
+            <w:tcW w:w="0" w:type="auto"/>
+            <w:tcBorders>
+              <w:left w:val="single" w:sz="6" w:space="0" w:color="CCCCCC"/>
+              <w:bottom w:val="single" w:sz="6" w:space="0" w:color="CCCCCC"/>
+            </w:tcBorders>
+            <w:shd w:val="clear" w:color="auto" w:fill="FFFFFF"/>
+            <w:tcMar>
+              <w:top w:w="60" w:type="dxa"/>
+              <w:left w:w="120" w:type="dxa"/>
+              <w:bottom w:w="60" w:type="dxa"/>
+              <w:right w:w="120" w:type="dxa"/>
+            </w:tcMar>
+            <w:vAlign w:val="center"/>
+            <w:hideMark/>
+          </w:tcPr>
+          <w:p>
+            <w:pPr>
+              <w:rPr>
+                <w:szCs w:val="24"/>
+              </w:rPr>
+            </w:pPr>
+            <w:r>
+              <w:rPr>
+                <w:szCs w:val="24"/>
+              </w:rPr>
+              <w:t>Validates that the project is correct and all necessary information is available. This also makes sure the dependencies are downloaded.</w:t>
+            </w:r>
+          </w:p>
+        </w:tc>
+      </w:tr>
+      <w:tr>
+        <w:trPr>
+          <w:trHeight w:val="261"/>
+          <w:tblCellSpacing w:w="0" w:type="dxa"/>
+        </w:trPr>
+        <w:tc>
+          <w:tcPr>
+            <w:tcW w:w="0" w:type="auto"/>
+            <w:tcBorders>
+              <w:left w:val="single" w:sz="6" w:space="0" w:color="CCCCCC"/>
+              <w:bottom w:val="single" w:sz="6" w:space="0" w:color="CCCCCC"/>
+            </w:tcBorders>
+            <w:shd w:val="clear" w:color="auto" w:fill="FFFFFF"/>
+            <w:tcMar>
+              <w:top w:w="60" w:type="dxa"/>
+              <w:left w:w="120" w:type="dxa"/>
+              <w:bottom w:w="60" w:type="dxa"/>
+              <w:right w:w="120" w:type="dxa"/>
+            </w:tcMar>
+            <w:vAlign w:val="center"/>
+            <w:hideMark/>
+          </w:tcPr>
+          <w:p>
+            <w:pPr>
+              <w:rPr>
+                <w:szCs w:val="24"/>
+              </w:rPr>
+            </w:pPr>
+            <w:r>
+              <w:rPr>
+                <w:szCs w:val="24"/>
+              </w:rPr>
+              <w:lastRenderedPageBreak/>
+              <w:t>compile</w:t>
+            </w:r>
+          </w:p>
+        </w:tc>
+        <w:tc>
+          <w:tcPr>
+            <w:tcW w:w="0" w:type="auto"/>
+            <w:tcBorders>
+              <w:left w:val="single" w:sz="6" w:space="0" w:color="CCCCCC"/>
+              <w:bottom w:val="single" w:sz="6" w:space="0" w:color="CCCCCC"/>
+            </w:tcBorders>
+            <w:shd w:val="clear" w:color="auto" w:fill="FFFFFF"/>
+            <w:tcMar>
+              <w:top w:w="60" w:type="dxa"/>
+              <w:left w:w="120" w:type="dxa"/>
+              <w:bottom w:w="60" w:type="dxa"/>
+              <w:right w:w="120" w:type="dxa"/>
+            </w:tcMar>
+            <w:vAlign w:val="center"/>
+            <w:hideMark/>
+          </w:tcPr>
+          <w:p>
+            <w:pPr>
+              <w:rPr>
+                <w:szCs w:val="24"/>
+              </w:rPr>
+            </w:pPr>
+            <w:r>
+              <w:rPr>
+                <w:szCs w:val="24"/>
+              </w:rPr>
+              <w:t>Compiles the source code of the project.</w:t>
+            </w:r>
+          </w:p>
+        </w:tc>
+      </w:tr>
+      <w:tr>
+        <w:trPr>
+          <w:trHeight w:val="442"/>
+          <w:tblCellSpacing w:w="0" w:type="dxa"/>
+        </w:trPr>
+        <w:tc>
+          <w:tcPr>
+            <w:tcW w:w="0" w:type="auto"/>
+            <w:tcBorders>
+              <w:left w:val="single" w:sz="6" w:space="0" w:color="CCCCCC"/>
+              <w:bottom w:val="single" w:sz="6" w:space="0" w:color="CCCCCC"/>
+            </w:tcBorders>
+            <w:shd w:val="clear" w:color="auto" w:fill="FFFFFF"/>
+            <w:tcMar>
+              <w:top w:w="60" w:type="dxa"/>
+              <w:left w:w="120" w:type="dxa"/>
+              <w:bottom w:w="60" w:type="dxa"/>
+              <w:right w:w="120" w:type="dxa"/>
+            </w:tcMar>
+            <w:vAlign w:val="center"/>
+            <w:hideMark/>
+          </w:tcPr>
+          <w:p>
+            <w:pPr>
+              <w:rPr>
+                <w:szCs w:val="24"/>
+              </w:rPr>
+            </w:pPr>
+            <w:r>
+              <w:rPr>
+                <w:szCs w:val="24"/>
+              </w:rPr>
+              <w:t>test</w:t>
+            </w:r>
+          </w:p>
+        </w:tc>
+        <w:tc>
+          <w:tcPr>
+            <w:tcW w:w="0" w:type="auto"/>
+            <w:tcBorders>
+              <w:left w:val="single" w:sz="6" w:space="0" w:color="CCCCCC"/>
+              <w:bottom w:val="single" w:sz="6" w:space="0" w:color="CCCCCC"/>
+            </w:tcBorders>
+            <w:shd w:val="clear" w:color="auto" w:fill="FFFFFF"/>
+            <w:tcMar>
+              <w:top w:w="60" w:type="dxa"/>
+              <w:left w:w="120" w:type="dxa"/>
+              <w:bottom w:w="60" w:type="dxa"/>
+              <w:right w:w="120" w:type="dxa"/>
+            </w:tcMar>
+            <w:vAlign w:val="center"/>
+            <w:hideMark/>
+          </w:tcPr>
+          <w:p>
+            <w:pPr>
+              <w:rPr>
+                <w:szCs w:val="24"/>
+              </w:rPr>
+            </w:pPr>
+            <w:r>
+              <w:rPr>
+                <w:szCs w:val="24"/>
+              </w:rPr>
+              <w:t>Runs the tests against the compiled source code using a suitable unit testing framework. These tests should not require the code be packaged or deployed.</w:t>
+            </w:r>
+          </w:p>
+        </w:tc>
+      </w:tr>
+      <w:tr>
+        <w:trPr>
+          <w:trHeight w:val="261"/>
+          <w:tblCellSpacing w:w="0" w:type="dxa"/>
+        </w:trPr>
+        <w:tc>
+          <w:tcPr>
+            <w:tcW w:w="0" w:type="auto"/>
+            <w:tcBorders>
+              <w:left w:val="single" w:sz="6" w:space="0" w:color="CCCCCC"/>
+              <w:bottom w:val="single" w:sz="6" w:space="0" w:color="CCCCCC"/>
+            </w:tcBorders>
+            <w:shd w:val="clear" w:color="auto" w:fill="FFFFFF"/>
+            <w:tcMar>
+              <w:top w:w="60" w:type="dxa"/>
+              <w:left w:w="120" w:type="dxa"/>
+              <w:bottom w:w="60" w:type="dxa"/>
+              <w:right w:w="120" w:type="dxa"/>
+            </w:tcMar>
+            <w:vAlign w:val="center"/>
+            <w:hideMark/>
+          </w:tcPr>
+          <w:p>
+            <w:pPr>
+              <w:rPr>
+                <w:szCs w:val="24"/>
+              </w:rPr>
+            </w:pPr>
+            <w:r>
+              <w:rPr>
+                <w:szCs w:val="24"/>
+              </w:rPr>
+              <w:t>package</w:t>
+            </w:r>
+          </w:p>
+        </w:tc>
+        <w:tc>
+          <w:tcPr>
+            <w:tcW w:w="0" w:type="auto"/>
+            <w:tcBorders>
+              <w:left w:val="single" w:sz="6" w:space="0" w:color="CCCCCC"/>
+              <w:bottom w:val="single" w:sz="6" w:space="0" w:color="CCCCCC"/>
+            </w:tcBorders>
+            <w:shd w:val="clear" w:color="auto" w:fill="FFFFFF"/>
+            <w:tcMar>
+              <w:top w:w="60" w:type="dxa"/>
+              <w:left w:w="120" w:type="dxa"/>
+              <w:bottom w:w="60" w:type="dxa"/>
+              <w:right w:w="120" w:type="dxa"/>
+            </w:tcMar>
+            <w:vAlign w:val="center"/>
+            <w:hideMark/>
+          </w:tcPr>
+          <w:p>
+            <w:pPr>
+              <w:rPr>
+                <w:szCs w:val="24"/>
+              </w:rPr>
+            </w:pPr>
+            <w:r>
+              <w:rPr>
+                <w:szCs w:val="24"/>
+              </w:rPr>
+              <w:t>Packs the compiled code in its distributable format, such as a JAR.</w:t>
+            </w:r>
+          </w:p>
+        </w:tc>
+      </w:tr>
+      <w:tr>
+        <w:trPr>
+          <w:trHeight w:val="261"/>
+          <w:tblCellSpacing w:w="0" w:type="dxa"/>
+        </w:trPr>
+        <w:tc>
+          <w:tcPr>
+            <w:tcW w:w="0" w:type="auto"/>
+            <w:tcBorders>
+              <w:left w:val="single" w:sz="6" w:space="0" w:color="CCCCCC"/>
+              <w:bottom w:val="single" w:sz="6" w:space="0" w:color="CCCCCC"/>
+            </w:tcBorders>
+            <w:shd w:val="clear" w:color="auto" w:fill="FFFFFF"/>
+            <w:tcMar>
+              <w:top w:w="60" w:type="dxa"/>
+              <w:left w:w="120" w:type="dxa"/>
+              <w:bottom w:w="60" w:type="dxa"/>
+              <w:right w:w="120" w:type="dxa"/>
+            </w:tcMar>
+            <w:vAlign w:val="center"/>
+            <w:hideMark/>
+          </w:tcPr>
+          <w:p>
+            <w:pPr>
+              <w:rPr>
+                <w:szCs w:val="24"/>
+              </w:rPr>
+            </w:pPr>
+            <w:r>
+              <w:rPr>
+                <w:szCs w:val="24"/>
+              </w:rPr>
+              <w:t>install</w:t>
+            </w:r>
+          </w:p>
+        </w:tc>
+        <w:tc>
+          <w:tcPr>
+            <w:tcW w:w="0" w:type="auto"/>
+            <w:tcBorders>
+              <w:left w:val="single" w:sz="6" w:space="0" w:color="CCCCCC"/>
+              <w:bottom w:val="single" w:sz="6" w:space="0" w:color="CCCCCC"/>
+            </w:tcBorders>
+            <w:shd w:val="clear" w:color="auto" w:fill="FFFFFF"/>
+            <w:tcMar>
+              <w:top w:w="60" w:type="dxa"/>
+              <w:left w:w="120" w:type="dxa"/>
+              <w:bottom w:w="60" w:type="dxa"/>
+              <w:right w:w="120" w:type="dxa"/>
+            </w:tcMar>
+            <w:vAlign w:val="center"/>
+            <w:hideMark/>
+          </w:tcPr>
+          <w:p>
+            <w:pPr>
+              <w:rPr>
+                <w:szCs w:val="24"/>
+              </w:rPr>
+            </w:pPr>
+            <w:r>
+              <w:rPr>
+                <w:szCs w:val="24"/>
+              </w:rPr>
+              <w:t>Install the package into the local repository, for use as a dependency in other projects locally.</w:t>
+            </w:r>
+          </w:p>
+        </w:tc>
+      </w:tr>
+      <w:tr>
+        <w:trPr>
+          <w:trHeight w:val="442"/>
+          <w:tblCellSpacing w:w="0" w:type="dxa"/>
+        </w:trPr>
+        <w:tc>
+          <w:tcPr>
+            <w:tcW w:w="0" w:type="auto"/>
+            <w:tcBorders>
+              <w:left w:val="single" w:sz="6" w:space="0" w:color="CCCCCC"/>
+              <w:bottom w:val="single" w:sz="6" w:space="0" w:color="CCCCCC"/>
+            </w:tcBorders>
+            <w:shd w:val="clear" w:color="auto" w:fill="FFFFFF"/>
+            <w:tcMar>
+              <w:top w:w="60" w:type="dxa"/>
+              <w:left w:w="120" w:type="dxa"/>
+              <w:bottom w:w="60" w:type="dxa"/>
+              <w:right w:w="120" w:type="dxa"/>
+            </w:tcMar>
+            <w:vAlign w:val="center"/>
+            <w:hideMark/>
+          </w:tcPr>
+          <w:p>
+            <w:pPr>
+              <w:rPr>
+                <w:szCs w:val="24"/>
+              </w:rPr>
+            </w:pPr>
+            <w:r>
+              <w:rPr>
+                <w:szCs w:val="24"/>
+              </w:rPr>
+              <w:t>deploy</w:t>
+            </w:r>
+          </w:p>
+        </w:tc>
+        <w:tc>
+          <w:tcPr>
+            <w:tcW w:w="0" w:type="auto"/>
+            <w:tcBorders>
+              <w:left w:val="single" w:sz="6" w:space="0" w:color="CCCCCC"/>
+              <w:bottom w:val="single" w:sz="6" w:space="0" w:color="CCCCCC"/>
+            </w:tcBorders>
+            <w:shd w:val="clear" w:color="auto" w:fill="FFFFFF"/>
+            <w:tcMar>
+              <w:top w:w="60" w:type="dxa"/>
+              <w:left w:w="120" w:type="dxa"/>
+              <w:bottom w:w="60" w:type="dxa"/>
+              <w:right w:w="120" w:type="dxa"/>
+            </w:tcMar>
+            <w:vAlign w:val="center"/>
+            <w:hideMark/>
+          </w:tcPr>
+          <w:p>
+            <w:pPr>
+              <w:rPr>
+                <w:szCs w:val="24"/>
+              </w:rPr>
+            </w:pPr>
+            <w:r>
+              <w:rPr>
+                <w:szCs w:val="24"/>
+              </w:rPr>
+              <w:t>Copies the final package to the remote repository for sharing with other developers and projects.</w:t>
+            </w:r>
+          </w:p>
+        </w:tc>
+      </w:tr>
+    </w:tbl>
+    <w:p>
+      <w:pPr>
+        <w:rPr>
+          <w:szCs w:val="24"/>
+        </w:rPr>
+      </w:pPr>
+      <w:r>
+        <w:rPr>
+          <w:szCs w:val="24"/>
+        </w:rPr>
+        <w:t>You execute one of these build phases by passing its name to the </w:t>
+      </w:r>
+      <w:proofErr w:type="spellStart"/>
+      <w:r>
+        <w:rPr>
+          <w:szCs w:val="24"/>
+        </w:rPr>
+        <w:t>mvn</w:t>
+      </w:r>
+      <w:proofErr w:type="spellEnd"/>
+      <w:r>
+        <w:rPr>
+          <w:szCs w:val="24"/>
+        </w:rPr>
+        <w:t> command. Here is an example:</w:t>
+      </w:r>
+    </w:p>
+    <w:p>
+      <w:pPr>
+        <w:rPr>
+          <w:szCs w:val="24"/>
+        </w:rPr>
+      </w:pPr>
+      <w:proofErr w:type="spellStart"/>
+      <w:r>
+        <w:rPr>
+          <w:szCs w:val="24"/>
+        </w:rPr>
+        <w:t>mvn</w:t>
+      </w:r>
+      <w:proofErr w:type="spellEnd"/>
+      <w:r>
+        <w:rPr>
+          <w:szCs w:val="24"/>
+        </w:rPr>
+        <w:t xml:space="preserve"> package</w:t>
+      </w:r>
+    </w:p>
+    <w:p>
+      <w:pPr>
+        <w:rPr>
+          <w:szCs w:val="24"/>
+        </w:rPr>
+      </w:pPr>
+      <w:r>
+        <w:rPr>
+          <w:szCs w:val="24"/>
+        </w:rPr>
+        <w:t>This example executes the package build phase, and thus also all build phases before it in Maven's predefined build phase sequence.</w:t>
+      </w:r>
+    </w:p>
+    <w:p>
+      <w:pPr>
+        <w:rPr>
+          <w:szCs w:val="24"/>
+        </w:rPr>
+      </w:pPr>
+      <w:r>
+        <w:rPr>
+          <w:szCs w:val="24"/>
+        </w:rPr>
+        <w:t>If the standard Maven build phases and goals are not enough to build your project, you can create </w:t>
+      </w:r>
+      <w:hyperlink r:id="rId16" w:anchor="maven-plugins" w:history="1">
+        <w:r>
+          <w:rPr>
+            <w:rStyle w:val="Hyperlink"/>
+            <w:b/>
+            <w:bCs/>
+            <w:szCs w:val="24"/>
+          </w:rPr>
+          <w:t>Maven plugins</w:t>
+        </w:r>
+      </w:hyperlink>
+      <w:r>
+        <w:rPr>
+          <w:szCs w:val="24"/>
+        </w:rPr>
+        <w:t> to add the extra build functionality you need.</w:t>
+      </w:r>
+    </w:p>
+    <w:p>
+      <w:pPr>
+        <w:rPr>
+          <w:b/>
+          <w:bCs/>
+          <w:szCs w:val="24"/>
+        </w:rPr>
+      </w:pPr>
+      <w:r>
+        <w:rPr>
+          <w:szCs w:val="24"/>
+        </w:rPr>
+        <w:t>Generally</w:t>
+      </w:r>
+      <w:r>
+        <w:rPr>
+          <w:szCs w:val="24"/>
+        </w:rPr>
+        <w:t>,</w:t>
+      </w:r>
+      <w:r>
+        <w:rPr>
+          <w:szCs w:val="24"/>
+        </w:rPr>
+        <w:t xml:space="preserve"> when we run any of the above commands, we add the </w:t>
+      </w:r>
+      <w:proofErr w:type="spellStart"/>
+      <w:r>
+        <w:rPr>
+          <w:b/>
+          <w:bCs/>
+          <w:szCs w:val="24"/>
+        </w:rPr>
+        <w:t>mvn</w:t>
+      </w:r>
+      <w:proofErr w:type="spellEnd"/>
+      <w:r>
+        <w:rPr>
+          <w:b/>
+          <w:bCs/>
+          <w:szCs w:val="24"/>
+        </w:rPr>
+        <w:t xml:space="preserve"> clean</w:t>
+      </w:r>
+      <w:r>
+        <w:rPr>
+          <w:szCs w:val="24"/>
+        </w:rPr>
+        <w:t> step so that the target folder generated from the previous build is removed before running a newer build. This is how the command would look on integrating the </w:t>
+      </w:r>
+      <w:r>
+        <w:rPr>
+          <w:i/>
+          <w:iCs/>
+          <w:szCs w:val="24"/>
+        </w:rPr>
+        <w:t>clean</w:t>
+      </w:r>
+      <w:r>
+        <w:rPr>
+          <w:szCs w:val="24"/>
+        </w:rPr>
+        <w:t> step with </w:t>
+      </w:r>
+      <w:r>
+        <w:rPr>
+          <w:i/>
+          <w:iCs/>
+          <w:szCs w:val="24"/>
+        </w:rPr>
+        <w:t>install</w:t>
+      </w:r>
+      <w:r>
+        <w:rPr>
+          <w:szCs w:val="24"/>
+        </w:rPr>
+        <w:t> phase: </w:t>
+      </w:r>
+      <w:proofErr w:type="spellStart"/>
+      <w:r>
+        <w:rPr>
+          <w:b/>
+          <w:bCs/>
+          <w:szCs w:val="24"/>
+        </w:rPr>
+        <w:t>mvn</w:t>
+      </w:r>
+      <w:proofErr w:type="spellEnd"/>
+      <w:r>
+        <w:rPr>
+          <w:b/>
+          <w:bCs/>
+          <w:szCs w:val="24"/>
+        </w:rPr>
+        <w:t xml:space="preserve"> clean install</w:t>
+      </w:r>
+      <w:r>
+        <w:rPr>
+          <w:b/>
+          <w:bCs/>
+          <w:szCs w:val="24"/>
+        </w:rPr>
+        <w:t>.</w:t>
+      </w:r>
+    </w:p>
+    <w:p>
+      <w:pPr>
+        <w:rPr>
+          <w:szCs w:val="24"/>
+        </w:rPr>
+      </w:pPr>
+      <w:r>
+        <w:rPr>
+          <w:szCs w:val="24"/>
+        </w:rPr>
+        <w:t>Consider a scenario where we do not want to run the tests while packaging or installing the Java project. In this case, we use </w:t>
+      </w:r>
+      <w:r>
+        <w:rPr>
+          <w:b/>
+          <w:bCs/>
+          <w:szCs w:val="24"/>
+        </w:rPr>
+        <w:t>-</w:t>
+      </w:r>
+      <w:proofErr w:type="spellStart"/>
+      <w:r>
+        <w:rPr>
+          <w:b/>
+          <w:bCs/>
+          <w:szCs w:val="24"/>
+        </w:rPr>
+        <w:t>DskipTests</w:t>
+      </w:r>
+      <w:proofErr w:type="spellEnd"/>
+      <w:r>
+        <w:rPr>
+          <w:szCs w:val="24"/>
+        </w:rPr>
+        <w:t> along with the actual command. If we need to run the </w:t>
+      </w:r>
+      <w:r>
+        <w:rPr>
+          <w:i/>
+          <w:iCs/>
+          <w:szCs w:val="24"/>
+        </w:rPr>
+        <w:t>install</w:t>
+      </w:r>
+      <w:r>
+        <w:rPr>
+          <w:szCs w:val="24"/>
+        </w:rPr>
+        <w:t> step by skipping the tests associated with the project, the command would be: </w:t>
+      </w:r>
+      <w:proofErr w:type="spellStart"/>
+      <w:r>
+        <w:rPr>
+          <w:b/>
+          <w:bCs/>
+          <w:szCs w:val="24"/>
+        </w:rPr>
+        <w:t>mvn</w:t>
+      </w:r>
+      <w:proofErr w:type="spellEnd"/>
+      <w:r>
+        <w:rPr>
+          <w:b/>
+          <w:bCs/>
+          <w:szCs w:val="24"/>
+        </w:rPr>
+        <w:t xml:space="preserve"> install -</w:t>
+      </w:r>
+      <w:proofErr w:type="spellStart"/>
+      <w:r>
+        <w:rPr>
+          <w:b/>
+          <w:bCs/>
+          <w:szCs w:val="24"/>
+        </w:rPr>
+        <w:t>DskipTests</w:t>
+      </w:r>
+      <w:proofErr w:type="spellEnd"/>
+    </w:p>
+    <w:p>
+      <w:pPr>
+        <w:rPr>
+          <w:szCs w:val="24"/>
+        </w:rPr>
+      </w:pPr>
+      <w:r>
+        <w:rPr>
+          <w:b/>
+          <w:bCs/>
+          <w:szCs w:val="24"/>
+        </w:rPr>
+        <w:t>Build Goals</w:t>
+      </w:r>
+      <w:r>
+        <w:rPr>
+          <w:szCs w:val="24"/>
+        </w:rPr>
+        <w:br/>
+        <w:t xml:space="preserve">Build goals are the finest steps in the Maven build process. </w:t>
+      </w:r>
+      <w:r>
+        <w:rPr>
+          <w:b/>
+          <w:bCs/>
+          <w:i/>
+          <w:iCs/>
+          <w:szCs w:val="24"/>
+        </w:rPr>
+        <w:t>A goal can be bound to one or more build phases, or to none at all. If a goal is not bound to any build phase, you can only execute it by passing the goals name to the </w:t>
+      </w:r>
+      <w:proofErr w:type="spellStart"/>
+      <w:r>
+        <w:rPr>
+          <w:b/>
+          <w:bCs/>
+          <w:i/>
+          <w:iCs/>
+          <w:szCs w:val="24"/>
+        </w:rPr>
+        <w:t>mvn</w:t>
+      </w:r>
+      <w:proofErr w:type="spellEnd"/>
+      <w:r>
+        <w:rPr>
+          <w:b/>
+          <w:bCs/>
+          <w:i/>
+          <w:iCs/>
+          <w:szCs w:val="24"/>
+        </w:rPr>
+        <w:t> command</w:t>
+      </w:r>
+      <w:r>
+        <w:rPr>
+          <w:szCs w:val="24"/>
+        </w:rPr>
+        <w:t>. If a goal is bound to multiple build phases, that goal will get executed during each of the build phases it is bound to.</w:t>
+      </w:r>
+    </w:p>
+    <w:p>
+      <w:pPr>
+        <w:rPr>
+          <w:szCs w:val="24"/>
+        </w:rPr>
+      </w:pPr>
+    </w:p>
+    <w:p>
+      <w:pPr>
+        <w:rPr>
+          <w:b/>
+          <w:bCs/>
           <w:sz w:val="32"/>
+          <w:szCs w:val="32"/>
+        </w:rPr>
+      </w:pPr>
+      <w:r>
+        <w:rPr>
+          <w:b/>
+          <w:bCs/>
+          <w:sz w:val="32"/>
+          <w:szCs w:val="32"/>
+        </w:rPr>
+        <w:t>Maven Build Profiles</w:t>
+      </w:r>
+    </w:p>
+    <w:p>
+      <w:pPr>
+        <w:rPr>
+          <w:szCs w:val="24"/>
+        </w:rPr>
+      </w:pPr>
+      <w:r>
+        <w:rPr>
+          <w:szCs w:val="24"/>
+        </w:rPr>
+        <w:t xml:space="preserve">Maven </w:t>
+      </w:r>
+      <w:proofErr w:type="gramStart"/>
+      <w:r>
+        <w:rPr>
+          <w:szCs w:val="24"/>
+        </w:rPr>
+        <w:t>build</w:t>
+      </w:r>
+      <w:proofErr w:type="gramEnd"/>
+      <w:r>
+        <w:rPr>
+          <w:szCs w:val="24"/>
+        </w:rPr>
+        <w:t xml:space="preserve"> profiles enable you to build your project using different configurations. Instead of creating two separate POM files, you can just specify a profile with the different build configuration, and build your project with this build profile when needed.</w:t>
+      </w:r>
+    </w:p>
+    <w:p>
+      <w:pPr>
+        <w:rPr>
+          <w:szCs w:val="24"/>
+        </w:rPr>
+      </w:pPr>
+      <w:r>
+        <w:rPr>
+          <w:szCs w:val="24"/>
+        </w:rPr>
+        <w:t>You can read the full story about build profiles in the Maven POM reference under </w:t>
+      </w:r>
+      <w:hyperlink r:id="rId17" w:anchor="Profiles" w:tgtFrame="_blank" w:history="1">
+        <w:r>
+          <w:rPr>
+            <w:rStyle w:val="Hyperlink"/>
+            <w:b/>
+            <w:bCs/>
+            <w:szCs w:val="24"/>
+          </w:rPr>
+          <w:t>Profiles</w:t>
+        </w:r>
+      </w:hyperlink>
+      <w:r>
+        <w:rPr>
+          <w:szCs w:val="24"/>
+        </w:rPr>
+        <w:t>. Here I will give you a quick overview though.</w:t>
+      </w:r>
+    </w:p>
+    <w:p>
+      <w:pPr>
+        <w:rPr>
+          <w:szCs w:val="24"/>
+        </w:rPr>
+      </w:pPr>
+      <w:r>
+        <w:rPr>
+          <w:szCs w:val="24"/>
+        </w:rPr>
+        <w:t>Maven build profiles are specified inside the POM file, inside the </w:t>
+      </w:r>
+      <w:proofErr w:type="gramStart"/>
+      <w:r>
+        <w:rPr>
+          <w:szCs w:val="24"/>
+        </w:rPr>
+        <w:t>profiles</w:t>
+      </w:r>
+      <w:proofErr w:type="gramEnd"/>
+      <w:r>
+        <w:rPr>
+          <w:szCs w:val="24"/>
+        </w:rPr>
+        <w:t> element. Each build profile is nested inside a profile element. Here is an example:</w:t>
+      </w:r>
+    </w:p>
+    <w:p>
+      <w:pPr>
+        <w:pStyle w:val="NormalWeb"/>
+        <w:pBdr>
+          <w:top w:val="single" w:sz="6" w:space="2" w:color="888888"/>
+          <w:left w:val="single" w:sz="6" w:space="2" w:color="888888"/>
+          <w:bottom w:val="single" w:sz="6" w:space="2" w:color="888888"/>
+          <w:right w:val="single" w:sz="6" w:space="2" w:color="888888"/>
+        </w:pBdr>
+        <w:shd w:val="clear" w:color="auto" w:fill="EAEAEA"/>
+        <w:tabs>
+          <w:tab w:val="left" w:pos="916"/>
+          <w:tab w:val="left" w:pos="1832"/>
+          <w:tab w:val="left" w:pos="2748"/>
+          <w:tab w:val="left" w:pos="3664"/>
+          <w:tab w:val="left" w:pos="4580"/>
+          <w:tab w:val="left" w:pos="5496"/>
+          <w:tab w:val="left" w:pos="6412"/>
+          <w:tab w:val="left" w:pos="7328"/>
+          <w:tab w:val="left" w:pos="8244"/>
+          <w:tab w:val="left" w:pos="9160"/>
+          <w:tab w:val="left" w:pos="10076"/>
+          <w:tab w:val="left" w:pos="10992"/>
+          <w:tab w:val="left" w:pos="11908"/>
+          <w:tab w:val="left" w:pos="12824"/>
+          <w:tab w:val="left" w:pos="13740"/>
+          <w:tab w:val="left" w:pos="14656"/>
+        </w:tabs>
+        <w:spacing w:before="0" w:beforeAutospacing="0" w:after="0" w:afterAutospacing="0"/>
+        <w:divId w:val="1907370560"/>
+        <w:rPr>
+          <w:rFonts w:ascii="Consolas" w:hAnsi="Consolas" w:cs="Courier New"/>
+          <w:sz w:val="22"/>
+          <w:szCs w:val="22"/>
+        </w:rPr>
+      </w:pPr>
+      <w:r>
+        <w:rPr>
+          <w:rFonts w:ascii="Consolas" w:hAnsi="Consolas" w:cs="Courier New"/>
+          <w:color w:val="2B91AF"/>
+          <w:sz w:val="22"/>
+          <w:szCs w:val="22"/>
+        </w:rPr>
+        <w:t>&lt;project</w:t>
+      </w:r>
+      <w:r>
+        <w:rPr>
+          <w:rFonts w:ascii="Consolas" w:hAnsi="Consolas" w:cs="Courier New"/>
+          <w:color w:val="000000"/>
+          <w:sz w:val="22"/>
+          <w:szCs w:val="22"/>
+        </w:rPr>
+        <w:t xml:space="preserve"> </w:t>
+      </w:r>
+      <w:proofErr w:type="spellStart"/>
+      <w:r>
+        <w:rPr>
+          <w:rFonts w:ascii="Consolas" w:hAnsi="Consolas" w:cs="Courier New"/>
+          <w:sz w:val="22"/>
+          <w:szCs w:val="22"/>
+        </w:rPr>
+        <w:t>xmlns</w:t>
+      </w:r>
+      <w:proofErr w:type="spellEnd"/>
+      <w:r>
+        <w:rPr>
+          <w:rFonts w:ascii="Consolas" w:hAnsi="Consolas" w:cs="Courier New"/>
+          <w:color w:val="000000"/>
+          <w:sz w:val="22"/>
+          <w:szCs w:val="22"/>
+        </w:rPr>
+        <w:t>=</w:t>
+      </w:r>
+      <w:r>
+        <w:rPr>
+          <w:rFonts w:ascii="Consolas" w:hAnsi="Consolas" w:cs="Courier New"/>
+          <w:sz w:val="22"/>
+          <w:szCs w:val="22"/>
+        </w:rPr>
+        <w:t>"http://maven.apache.org/POM/4.0.0"</w:t>
+      </w:r>
+    </w:p>
+    <w:p>
+      <w:pPr>
+        <w:pStyle w:val="NormalWeb"/>
+        <w:pBdr>
+          <w:top w:val="single" w:sz="6" w:space="2" w:color="888888"/>
+          <w:left w:val="single" w:sz="6" w:space="2" w:color="888888"/>
+          <w:bottom w:val="single" w:sz="6" w:space="2" w:color="888888"/>
+          <w:right w:val="single" w:sz="6" w:space="2" w:color="888888"/>
+        </w:pBdr>
+        <w:shd w:val="clear" w:color="auto" w:fill="EAEAEA"/>
+        <w:tabs>
+          <w:tab w:val="left" w:pos="916"/>
+          <w:tab w:val="left" w:pos="1832"/>
+          <w:tab w:val="left" w:pos="2748"/>
+          <w:tab w:val="left" w:pos="3664"/>
+          <w:tab w:val="left" w:pos="4580"/>
+          <w:tab w:val="left" w:pos="5496"/>
+          <w:tab w:val="left" w:pos="6412"/>
+          <w:tab w:val="left" w:pos="7328"/>
+          <w:tab w:val="left" w:pos="8244"/>
+          <w:tab w:val="left" w:pos="9160"/>
+          <w:tab w:val="left" w:pos="10076"/>
+          <w:tab w:val="left" w:pos="10992"/>
+          <w:tab w:val="left" w:pos="11908"/>
+          <w:tab w:val="left" w:pos="12824"/>
+          <w:tab w:val="left" w:pos="13740"/>
+          <w:tab w:val="left" w:pos="14656"/>
+        </w:tabs>
+        <w:spacing w:before="0" w:beforeAutospacing="0" w:after="0" w:afterAutospacing="0"/>
+        <w:divId w:val="1907370560"/>
+        <w:rPr>
+          <w:rFonts w:ascii="Consolas" w:hAnsi="Consolas" w:cs="Courier New"/>
+          <w:sz w:val="22"/>
+          <w:szCs w:val="22"/>
+        </w:rPr>
+      </w:pPr>
+      <w:r>
+        <w:rPr>
+          <w:rFonts w:ascii="Consolas" w:hAnsi="Consolas" w:cs="Courier New"/>
+          <w:color w:val="000000"/>
+          <w:sz w:val="22"/>
+          <w:szCs w:val="22"/>
+        </w:rPr>
+        <w:t xml:space="preserve">         </w:t>
+      </w:r>
+      <w:proofErr w:type="spellStart"/>
+      <w:proofErr w:type="gramStart"/>
+      <w:r>
+        <w:rPr>
+          <w:rFonts w:ascii="Consolas" w:hAnsi="Consolas" w:cs="Courier New"/>
+          <w:sz w:val="22"/>
+          <w:szCs w:val="22"/>
+        </w:rPr>
+        <w:t>xmlns:xsi</w:t>
+      </w:r>
+      <w:proofErr w:type="spellEnd"/>
+      <w:proofErr w:type="gramEnd"/>
+      <w:r>
+        <w:rPr>
+          <w:rFonts w:ascii="Consolas" w:hAnsi="Consolas" w:cs="Courier New"/>
+          <w:color w:val="000000"/>
+          <w:sz w:val="22"/>
+          <w:szCs w:val="22"/>
+        </w:rPr>
+        <w:t>=</w:t>
+      </w:r>
+      <w:r>
+        <w:rPr>
+          <w:rFonts w:ascii="Consolas" w:hAnsi="Consolas" w:cs="Courier New"/>
+          <w:sz w:val="22"/>
+          <w:szCs w:val="22"/>
+        </w:rPr>
+        <w:t>"http://www.w3.org/2001/XMLSchema-instance"</w:t>
+      </w:r>
+    </w:p>
+    <w:p>
+      <w:pPr>
+        <w:pStyle w:val="NormalWeb"/>
+        <w:pBdr>
+          <w:top w:val="single" w:sz="6" w:space="2" w:color="888888"/>
+          <w:left w:val="single" w:sz="6" w:space="2" w:color="888888"/>
+          <w:bottom w:val="single" w:sz="6" w:space="2" w:color="888888"/>
+          <w:right w:val="single" w:sz="6" w:space="2" w:color="888888"/>
+        </w:pBdr>
+        <w:shd w:val="clear" w:color="auto" w:fill="EAEAEA"/>
+        <w:tabs>
+          <w:tab w:val="left" w:pos="916"/>
+          <w:tab w:val="left" w:pos="1832"/>
+          <w:tab w:val="left" w:pos="2748"/>
+          <w:tab w:val="left" w:pos="3664"/>
+          <w:tab w:val="left" w:pos="4580"/>
+          <w:tab w:val="left" w:pos="5496"/>
+          <w:tab w:val="left" w:pos="6412"/>
+          <w:tab w:val="left" w:pos="7328"/>
+          <w:tab w:val="left" w:pos="8244"/>
+          <w:tab w:val="left" w:pos="9160"/>
+          <w:tab w:val="left" w:pos="10076"/>
+          <w:tab w:val="left" w:pos="10992"/>
+          <w:tab w:val="left" w:pos="11908"/>
+          <w:tab w:val="left" w:pos="12824"/>
+          <w:tab w:val="left" w:pos="13740"/>
+          <w:tab w:val="left" w:pos="14656"/>
+        </w:tabs>
+        <w:spacing w:before="0" w:beforeAutospacing="0" w:after="0" w:afterAutospacing="0"/>
+        <w:divId w:val="1907370560"/>
+        <w:rPr>
+          <w:rFonts w:ascii="Consolas" w:hAnsi="Consolas" w:cs="Courier New"/>
+          <w:sz w:val="22"/>
+          <w:szCs w:val="22"/>
+        </w:rPr>
+      </w:pPr>
+      <w:r>
+        <w:rPr>
+          <w:rFonts w:ascii="Consolas" w:hAnsi="Consolas" w:cs="Courier New"/>
+          <w:color w:val="000000"/>
+          <w:sz w:val="22"/>
+          <w:szCs w:val="22"/>
+        </w:rPr>
+        <w:lastRenderedPageBreak/>
+        <w:t xml:space="preserve">         </w:t>
+      </w:r>
+      <w:proofErr w:type="spellStart"/>
+      <w:proofErr w:type="gramStart"/>
+      <w:r>
+        <w:rPr>
+          <w:rFonts w:ascii="Consolas" w:hAnsi="Consolas" w:cs="Courier New"/>
+          <w:sz w:val="22"/>
+          <w:szCs w:val="22"/>
+        </w:rPr>
+        <w:t>xsi:schemaLocation</w:t>
+      </w:r>
+      <w:proofErr w:type="spellEnd"/>
+      <w:proofErr w:type="gramEnd"/>
+      <w:r>
+        <w:rPr>
+          <w:rFonts w:ascii="Consolas" w:hAnsi="Consolas" w:cs="Courier New"/>
+          <w:color w:val="000000"/>
+          <w:sz w:val="22"/>
+          <w:szCs w:val="22"/>
+        </w:rPr>
+        <w:t>=</w:t>
+      </w:r>
+      <w:r>
+        <w:rPr>
+          <w:rFonts w:ascii="Consolas" w:hAnsi="Consolas" w:cs="Courier New"/>
+          <w:sz w:val="22"/>
+          <w:szCs w:val="22"/>
+        </w:rPr>
+        <w:t>"http://maven.apache.org/POM/4.0.0</w:t>
+      </w:r>
+    </w:p>
+    <w:p>
+      <w:pPr>
+        <w:pStyle w:val="NormalWeb"/>
+        <w:pBdr>
+          <w:top w:val="single" w:sz="6" w:space="2" w:color="888888"/>
+          <w:left w:val="single" w:sz="6" w:space="2" w:color="888888"/>
+          <w:bottom w:val="single" w:sz="6" w:space="2" w:color="888888"/>
+          <w:right w:val="single" w:sz="6" w:space="2" w:color="888888"/>
+        </w:pBdr>
+        <w:shd w:val="clear" w:color="auto" w:fill="EAEAEA"/>
+        <w:tabs>
+          <w:tab w:val="left" w:pos="916"/>
+          <w:tab w:val="left" w:pos="1832"/>
+          <w:tab w:val="left" w:pos="2748"/>
+          <w:tab w:val="left" w:pos="3664"/>
+          <w:tab w:val="left" w:pos="4580"/>
+          <w:tab w:val="left" w:pos="5496"/>
+          <w:tab w:val="left" w:pos="6412"/>
+          <w:tab w:val="left" w:pos="7328"/>
+          <w:tab w:val="left" w:pos="8244"/>
+          <w:tab w:val="left" w:pos="9160"/>
+          <w:tab w:val="left" w:pos="10076"/>
+          <w:tab w:val="left" w:pos="10992"/>
+          <w:tab w:val="left" w:pos="11908"/>
+          <w:tab w:val="left" w:pos="12824"/>
+          <w:tab w:val="left" w:pos="13740"/>
+          <w:tab w:val="left" w:pos="14656"/>
+        </w:tabs>
+        <w:spacing w:before="0" w:beforeAutospacing="0" w:after="0" w:afterAutospacing="0"/>
+        <w:divId w:val="1907370560"/>
+        <w:rPr>
+          <w:rFonts w:ascii="Consolas" w:hAnsi="Consolas" w:cs="Courier New"/>
+          <w:sz w:val="22"/>
+          <w:szCs w:val="22"/>
+        </w:rPr>
+      </w:pPr>
+      <w:r>
+        <w:rPr>
+          <w:rFonts w:ascii="Consolas" w:hAnsi="Consolas" w:cs="Courier New"/>
+          <w:sz w:val="22"/>
+          <w:szCs w:val="22"/>
+        </w:rPr>
+        <w:t xml:space="preserve">   http://maven.apache.org/xsd/maven-4.0.0.xsd"</w:t>
+      </w:r>
+      <w:r>
+        <w:rPr>
+          <w:rFonts w:ascii="Consolas" w:hAnsi="Consolas" w:cs="Courier New"/>
+          <w:color w:val="2B91AF"/>
+          <w:sz w:val="22"/>
+          <w:szCs w:val="22"/>
+        </w:rPr>
+        <w:t>&gt;</w:t>
+      </w:r>
+    </w:p>
+    <w:p>
+      <w:pPr>
+        <w:pStyle w:val="NormalWeb"/>
+        <w:pBdr>
+          <w:top w:val="single" w:sz="6" w:space="2" w:color="888888"/>
+          <w:left w:val="single" w:sz="6" w:space="2" w:color="888888"/>
+          <w:bottom w:val="single" w:sz="6" w:space="2" w:color="888888"/>
+          <w:right w:val="single" w:sz="6" w:space="2" w:color="888888"/>
+        </w:pBdr>
+        <w:shd w:val="clear" w:color="auto" w:fill="EAEAEA"/>
+        <w:tabs>
+          <w:tab w:val="left" w:pos="916"/>
+          <w:tab w:val="left" w:pos="1832"/>
+          <w:tab w:val="left" w:pos="2748"/>
+          <w:tab w:val="left" w:pos="3664"/>
+          <w:tab w:val="left" w:pos="4580"/>
+          <w:tab w:val="left" w:pos="5496"/>
+          <w:tab w:val="left" w:pos="6412"/>
+          <w:tab w:val="left" w:pos="7328"/>
+          <w:tab w:val="left" w:pos="8244"/>
+          <w:tab w:val="left" w:pos="9160"/>
+          <w:tab w:val="left" w:pos="10076"/>
+          <w:tab w:val="left" w:pos="10992"/>
+          <w:tab w:val="left" w:pos="11908"/>
+          <w:tab w:val="left" w:pos="12824"/>
+          <w:tab w:val="left" w:pos="13740"/>
+          <w:tab w:val="left" w:pos="14656"/>
+        </w:tabs>
+        <w:spacing w:before="0" w:beforeAutospacing="0" w:after="0" w:afterAutospacing="0"/>
+        <w:divId w:val="1907370560"/>
+        <w:rPr>
+          <w:rFonts w:ascii="Consolas" w:hAnsi="Consolas" w:cs="Courier New"/>
+          <w:sz w:val="22"/>
+          <w:szCs w:val="22"/>
+        </w:rPr>
+      </w:pPr>
+      <w:r>
+        <w:rPr>
+          <w:rFonts w:ascii="Consolas" w:hAnsi="Consolas" w:cs="Courier New"/>
+          <w:color w:val="000000"/>
+          <w:sz w:val="22"/>
+          <w:szCs w:val="22"/>
+        </w:rPr>
+        <w:t xml:space="preserve">  </w:t>
+      </w:r>
+      <w:r>
+        <w:rPr>
+          <w:rFonts w:ascii="Consolas" w:hAnsi="Consolas" w:cs="Courier New"/>
+          <w:color w:val="2B91AF"/>
+          <w:sz w:val="22"/>
+          <w:szCs w:val="22"/>
+        </w:rPr>
+        <w:t>&lt;</w:t>
+      </w:r>
+      <w:proofErr w:type="spellStart"/>
+      <w:r>
+        <w:rPr>
+          <w:rFonts w:ascii="Consolas" w:hAnsi="Consolas" w:cs="Courier New"/>
+          <w:color w:val="2B91AF"/>
+          <w:sz w:val="22"/>
+          <w:szCs w:val="22"/>
+        </w:rPr>
+        <w:t>modelVersion</w:t>
+      </w:r>
+      <w:proofErr w:type="spellEnd"/>
+      <w:r>
+        <w:rPr>
+          <w:rFonts w:ascii="Consolas" w:hAnsi="Consolas" w:cs="Courier New"/>
+          <w:color w:val="2B91AF"/>
+          <w:sz w:val="22"/>
+          <w:szCs w:val="22"/>
+        </w:rPr>
+        <w:t>&gt;</w:t>
+      </w:r>
+      <w:r>
+        <w:rPr>
+          <w:rFonts w:ascii="Consolas" w:hAnsi="Consolas" w:cs="Courier New"/>
+          <w:color w:val="000000"/>
+          <w:sz w:val="22"/>
+          <w:szCs w:val="22"/>
+        </w:rPr>
+        <w:t>4.0.0</w:t>
+      </w:r>
+      <w:r>
+        <w:rPr>
+          <w:rFonts w:ascii="Consolas" w:hAnsi="Consolas" w:cs="Courier New"/>
+          <w:color w:val="2B91AF"/>
+          <w:sz w:val="22"/>
+          <w:szCs w:val="22"/>
+        </w:rPr>
+        <w:t>&lt;/</w:t>
+      </w:r>
+      <w:proofErr w:type="spellStart"/>
+      <w:r>
+        <w:rPr>
+          <w:rFonts w:ascii="Consolas" w:hAnsi="Consolas" w:cs="Courier New"/>
+          <w:color w:val="2B91AF"/>
+          <w:sz w:val="22"/>
+          <w:szCs w:val="22"/>
+        </w:rPr>
+        <w:t>modelVersion</w:t>
+      </w:r>
+      <w:proofErr w:type="spellEnd"/>
+      <w:r>
+        <w:rPr>
+          <w:rFonts w:ascii="Consolas" w:hAnsi="Consolas" w:cs="Courier New"/>
+          <w:color w:val="2B91AF"/>
+          <w:sz w:val="22"/>
+          <w:szCs w:val="22"/>
+        </w:rPr>
+        <w:t>&gt;</w:t>
+      </w:r>
+    </w:p>
+    <w:p>
+      <w:pPr>
+        <w:pStyle w:val="NormalWeb"/>
+        <w:pBdr>
+          <w:top w:val="single" w:sz="6" w:space="2" w:color="888888"/>
+          <w:left w:val="single" w:sz="6" w:space="2" w:color="888888"/>
+          <w:bottom w:val="single" w:sz="6" w:space="2" w:color="888888"/>
+          <w:right w:val="single" w:sz="6" w:space="2" w:color="888888"/>
+        </w:pBdr>
+        <w:shd w:val="clear" w:color="auto" w:fill="EAEAEA"/>
+        <w:tabs>
+          <w:tab w:val="left" w:pos="916"/>
+          <w:tab w:val="left" w:pos="1832"/>
+          <w:tab w:val="left" w:pos="2748"/>
+          <w:tab w:val="left" w:pos="3664"/>
+          <w:tab w:val="left" w:pos="4580"/>
+          <w:tab w:val="left" w:pos="5496"/>
+          <w:tab w:val="left" w:pos="6412"/>
+          <w:tab w:val="left" w:pos="7328"/>
+          <w:tab w:val="left" w:pos="8244"/>
+          <w:tab w:val="left" w:pos="9160"/>
+          <w:tab w:val="left" w:pos="10076"/>
+          <w:tab w:val="left" w:pos="10992"/>
+          <w:tab w:val="left" w:pos="11908"/>
+          <w:tab w:val="left" w:pos="12824"/>
+          <w:tab w:val="left" w:pos="13740"/>
+          <w:tab w:val="left" w:pos="14656"/>
+        </w:tabs>
+        <w:spacing w:before="0" w:beforeAutospacing="0" w:after="0" w:afterAutospacing="0"/>
+        <w:divId w:val="1907370560"/>
+        <w:rPr>
+          <w:rFonts w:ascii="Consolas" w:hAnsi="Consolas" w:cs="Courier New"/>
+          <w:sz w:val="22"/>
+          <w:szCs w:val="22"/>
+        </w:rPr>
+      </w:pPr>
+      <w:r>
+        <w:rPr>
+          <w:rFonts w:ascii="Consolas" w:hAnsi="Consolas" w:cs="Courier New"/>
+          <w:color w:val="000000"/>
+          <w:sz w:val="22"/>
+          <w:szCs w:val="22"/>
+        </w:rPr>
+        <w:t> </w:t>
+      </w:r>
+    </w:p>
+    <w:p>
+      <w:pPr>
+        <w:pStyle w:val="NormalWeb"/>
+        <w:pBdr>
+          <w:top w:val="single" w:sz="6" w:space="2" w:color="888888"/>
+          <w:left w:val="single" w:sz="6" w:space="2" w:color="888888"/>
+          <w:bottom w:val="single" w:sz="6" w:space="2" w:color="888888"/>
+          <w:right w:val="single" w:sz="6" w:space="2" w:color="888888"/>
+        </w:pBdr>
+        <w:shd w:val="clear" w:color="auto" w:fill="EAEAEA"/>
+        <w:tabs>
+          <w:tab w:val="left" w:pos="916"/>
+          <w:tab w:val="left" w:pos="1832"/>
+          <w:tab w:val="left" w:pos="2748"/>
+          <w:tab w:val="left" w:pos="3664"/>
+          <w:tab w:val="left" w:pos="4580"/>
+          <w:tab w:val="left" w:pos="5496"/>
+          <w:tab w:val="left" w:pos="6412"/>
+          <w:tab w:val="left" w:pos="7328"/>
+          <w:tab w:val="left" w:pos="8244"/>
+          <w:tab w:val="left" w:pos="9160"/>
+          <w:tab w:val="left" w:pos="10076"/>
+          <w:tab w:val="left" w:pos="10992"/>
+          <w:tab w:val="left" w:pos="11908"/>
+          <w:tab w:val="left" w:pos="12824"/>
+          <w:tab w:val="left" w:pos="13740"/>
+          <w:tab w:val="left" w:pos="14656"/>
+        </w:tabs>
+        <w:spacing w:before="0" w:beforeAutospacing="0" w:after="0" w:afterAutospacing="0"/>
+        <w:divId w:val="1907370560"/>
+        <w:rPr>
+          <w:rFonts w:ascii="Consolas" w:hAnsi="Consolas" w:cs="Courier New"/>
+          <w:sz w:val="22"/>
+          <w:szCs w:val="22"/>
+        </w:rPr>
+      </w:pPr>
+      <w:r>
+        <w:rPr>
+          <w:rFonts w:ascii="Consolas" w:hAnsi="Consolas" w:cs="Courier New"/>
+          <w:color w:val="000000"/>
+          <w:sz w:val="22"/>
+          <w:szCs w:val="22"/>
+        </w:rPr>
+        <w:t xml:space="preserve">  </w:t>
+      </w:r>
+      <w:proofErr w:type="gramStart"/>
+      <w:r>
+        <w:rPr>
+          <w:rFonts w:ascii="Consolas" w:hAnsi="Consolas" w:cs="Courier New"/>
+          <w:color w:val="2B91AF"/>
+          <w:sz w:val="22"/>
+          <w:szCs w:val="22"/>
+        </w:rPr>
+        <w:t>&lt;</w:t>
+      </w:r>
+      <w:proofErr w:type="spellStart"/>
+      <w:r>
+        <w:rPr>
+          <w:rFonts w:ascii="Consolas" w:hAnsi="Consolas" w:cs="Courier New"/>
+          <w:color w:val="2B91AF"/>
+          <w:sz w:val="22"/>
+          <w:szCs w:val="22"/>
+        </w:rPr>
+        <w:t>groupId</w:t>
+      </w:r>
+      <w:proofErr w:type="spellEnd"/>
+      <w:r>
+        <w:rPr>
+          <w:rFonts w:ascii="Consolas" w:hAnsi="Consolas" w:cs="Courier New"/>
+          <w:color w:val="2B91AF"/>
+          <w:sz w:val="22"/>
+          <w:szCs w:val="22"/>
+        </w:rPr>
+        <w:t>&gt;</w:t>
+      </w:r>
+      <w:proofErr w:type="spellStart"/>
+      <w:r>
+        <w:rPr>
+          <w:rFonts w:ascii="Consolas" w:hAnsi="Consolas" w:cs="Courier New"/>
+          <w:color w:val="000000"/>
+          <w:sz w:val="22"/>
+          <w:szCs w:val="22"/>
+        </w:rPr>
+        <w:t>com.jenkov.crawler</w:t>
+      </w:r>
+      <w:proofErr w:type="spellEnd"/>
+      <w:proofErr w:type="gramEnd"/>
+      <w:r>
+        <w:rPr>
+          <w:rFonts w:ascii="Consolas" w:hAnsi="Consolas" w:cs="Courier New"/>
+          <w:color w:val="2B91AF"/>
+          <w:sz w:val="22"/>
+          <w:szCs w:val="22"/>
+        </w:rPr>
+        <w:t>&lt;/</w:t>
+      </w:r>
+      <w:proofErr w:type="spellStart"/>
+      <w:r>
+        <w:rPr>
+          <w:rFonts w:ascii="Consolas" w:hAnsi="Consolas" w:cs="Courier New"/>
+          <w:color w:val="2B91AF"/>
+          <w:sz w:val="22"/>
+          <w:szCs w:val="22"/>
+        </w:rPr>
+        <w:t>groupId</w:t>
+      </w:r>
+      <w:proofErr w:type="spellEnd"/>
+      <w:r>
+        <w:rPr>
+          <w:rFonts w:ascii="Consolas" w:hAnsi="Consolas" w:cs="Courier New"/>
+          <w:color w:val="2B91AF"/>
+          <w:sz w:val="22"/>
+          <w:szCs w:val="22"/>
+        </w:rPr>
+        <w:t>&gt;</w:t>
+      </w:r>
+    </w:p>
+    <w:p>
+      <w:pPr>
+        <w:pStyle w:val="NormalWeb"/>
+        <w:pBdr>
+          <w:top w:val="single" w:sz="6" w:space="2" w:color="888888"/>
+          <w:left w:val="single" w:sz="6" w:space="2" w:color="888888"/>
+          <w:bottom w:val="single" w:sz="6" w:space="2" w:color="888888"/>
+          <w:right w:val="single" w:sz="6" w:space="2" w:color="888888"/>
+        </w:pBdr>
+        <w:shd w:val="clear" w:color="auto" w:fill="EAEAEA"/>
+        <w:tabs>
+          <w:tab w:val="left" w:pos="916"/>
+          <w:tab w:val="left" w:pos="1832"/>
+          <w:tab w:val="left" w:pos="2748"/>
+          <w:tab w:val="left" w:pos="3664"/>
+          <w:tab w:val="left" w:pos="4580"/>
+          <w:tab w:val="left" w:pos="5496"/>
+          <w:tab w:val="left" w:pos="6412"/>
+          <w:tab w:val="left" w:pos="7328"/>
+          <w:tab w:val="left" w:pos="8244"/>
+          <w:tab w:val="left" w:pos="9160"/>
+          <w:tab w:val="left" w:pos="10076"/>
+          <w:tab w:val="left" w:pos="10992"/>
+          <w:tab w:val="left" w:pos="11908"/>
+          <w:tab w:val="left" w:pos="12824"/>
+          <w:tab w:val="left" w:pos="13740"/>
+          <w:tab w:val="left" w:pos="14656"/>
+        </w:tabs>
+        <w:spacing w:before="0" w:beforeAutospacing="0" w:after="0" w:afterAutospacing="0"/>
+        <w:divId w:val="1907370560"/>
+        <w:rPr>
+          <w:rFonts w:ascii="Consolas" w:hAnsi="Consolas" w:cs="Courier New"/>
+          <w:sz w:val="22"/>
+          <w:szCs w:val="22"/>
+        </w:rPr>
+      </w:pPr>
+      <w:r>
+        <w:rPr>
+          <w:rFonts w:ascii="Consolas" w:hAnsi="Consolas" w:cs="Courier New"/>
+          <w:color w:val="000000"/>
+          <w:sz w:val="22"/>
+          <w:szCs w:val="22"/>
+        </w:rPr>
+        <w:t xml:space="preserve">  </w:t>
+      </w:r>
+      <w:r>
+        <w:rPr>
+          <w:rFonts w:ascii="Consolas" w:hAnsi="Consolas" w:cs="Courier New"/>
+          <w:color w:val="2B91AF"/>
+          <w:sz w:val="22"/>
+          <w:szCs w:val="22"/>
+        </w:rPr>
+        <w:t>&lt;</w:t>
+      </w:r>
+      <w:proofErr w:type="spellStart"/>
+      <w:r>
+        <w:rPr>
+          <w:rFonts w:ascii="Consolas" w:hAnsi="Consolas" w:cs="Courier New"/>
+          <w:color w:val="2B91AF"/>
+          <w:sz w:val="22"/>
+          <w:szCs w:val="22"/>
+        </w:rPr>
+        <w:t>artifactId</w:t>
+      </w:r>
+      <w:proofErr w:type="spellEnd"/>
+      <w:r>
+        <w:rPr>
+          <w:rFonts w:ascii="Consolas" w:hAnsi="Consolas" w:cs="Courier New"/>
+          <w:color w:val="2B91AF"/>
+          <w:sz w:val="22"/>
+          <w:szCs w:val="22"/>
+        </w:rPr>
+        <w:t>&gt;</w:t>
+      </w:r>
+      <w:r>
+        <w:rPr>
+          <w:rFonts w:ascii="Consolas" w:hAnsi="Consolas" w:cs="Courier New"/>
+          <w:color w:val="000000"/>
+          <w:sz w:val="22"/>
+          <w:szCs w:val="22"/>
+        </w:rPr>
+        <w:t>java-web-crawler</w:t>
+      </w:r>
+      <w:r>
+        <w:rPr>
+          <w:rFonts w:ascii="Consolas" w:hAnsi="Consolas" w:cs="Courier New"/>
+          <w:color w:val="2B91AF"/>
+          <w:sz w:val="22"/>
+          <w:szCs w:val="22"/>
+        </w:rPr>
+        <w:t>&lt;/</w:t>
+      </w:r>
+      <w:proofErr w:type="spellStart"/>
+      <w:r>
+        <w:rPr>
+          <w:rFonts w:ascii="Consolas" w:hAnsi="Consolas" w:cs="Courier New"/>
+          <w:color w:val="2B91AF"/>
+          <w:sz w:val="22"/>
+          <w:szCs w:val="22"/>
+        </w:rPr>
+        <w:t>artifactId</w:t>
+      </w:r>
+      <w:proofErr w:type="spellEnd"/>
+      <w:r>
+        <w:rPr>
+          <w:rFonts w:ascii="Consolas" w:hAnsi="Consolas" w:cs="Courier New"/>
+          <w:color w:val="2B91AF"/>
+          <w:sz w:val="22"/>
+          <w:szCs w:val="22"/>
+        </w:rPr>
+        <w:t>&gt;</w:t>
+      </w:r>
+    </w:p>
+    <w:p>
+      <w:pPr>
+        <w:pStyle w:val="NormalWeb"/>
+        <w:pBdr>
+          <w:top w:val="single" w:sz="6" w:space="2" w:color="888888"/>
+          <w:left w:val="single" w:sz="6" w:space="2" w:color="888888"/>
+          <w:bottom w:val="single" w:sz="6" w:space="2" w:color="888888"/>
+          <w:right w:val="single" w:sz="6" w:space="2" w:color="888888"/>
+        </w:pBdr>
+        <w:shd w:val="clear" w:color="auto" w:fill="EAEAEA"/>
+        <w:tabs>
+          <w:tab w:val="left" w:pos="916"/>
+          <w:tab w:val="left" w:pos="1832"/>
+          <w:tab w:val="left" w:pos="2748"/>
+          <w:tab w:val="left" w:pos="3664"/>
+          <w:tab w:val="left" w:pos="4580"/>
+          <w:tab w:val="left" w:pos="5496"/>
+          <w:tab w:val="left" w:pos="6412"/>
+          <w:tab w:val="left" w:pos="7328"/>
+          <w:tab w:val="left" w:pos="8244"/>
+          <w:tab w:val="left" w:pos="9160"/>
+          <w:tab w:val="left" w:pos="10076"/>
+          <w:tab w:val="left" w:pos="10992"/>
+          <w:tab w:val="left" w:pos="11908"/>
+          <w:tab w:val="left" w:pos="12824"/>
+          <w:tab w:val="left" w:pos="13740"/>
+          <w:tab w:val="left" w:pos="14656"/>
+        </w:tabs>
+        <w:spacing w:before="0" w:beforeAutospacing="0" w:after="0" w:afterAutospacing="0"/>
+        <w:divId w:val="1907370560"/>
+        <w:rPr>
+          <w:rFonts w:ascii="Consolas" w:hAnsi="Consolas" w:cs="Courier New"/>
+          <w:sz w:val="22"/>
+          <w:szCs w:val="22"/>
+        </w:rPr>
+      </w:pPr>
+      <w:r>
+        <w:rPr>
+          <w:rFonts w:ascii="Consolas" w:hAnsi="Consolas" w:cs="Courier New"/>
+          <w:color w:val="000000"/>
+          <w:sz w:val="22"/>
+          <w:szCs w:val="22"/>
+        </w:rPr>
+        <w:t xml:space="preserve">  </w:t>
+      </w:r>
+      <w:r>
+        <w:rPr>
+          <w:rFonts w:ascii="Consolas" w:hAnsi="Consolas" w:cs="Courier New"/>
+          <w:color w:val="2B91AF"/>
+          <w:sz w:val="22"/>
+          <w:szCs w:val="22"/>
+        </w:rPr>
+        <w:t>&lt;version&gt;</w:t>
+      </w:r>
+      <w:r>
+        <w:rPr>
+          <w:rFonts w:ascii="Consolas" w:hAnsi="Consolas" w:cs="Courier New"/>
+          <w:color w:val="000000"/>
+          <w:sz w:val="22"/>
+          <w:szCs w:val="22"/>
+        </w:rPr>
+        <w:t>1.0.0</w:t>
+      </w:r>
+      <w:r>
+        <w:rPr>
+          <w:rFonts w:ascii="Consolas" w:hAnsi="Consolas" w:cs="Courier New"/>
+          <w:color w:val="2B91AF"/>
+          <w:sz w:val="22"/>
+          <w:szCs w:val="22"/>
+        </w:rPr>
+        <w:t>&lt;/version&gt;</w:t>
+      </w:r>
+    </w:p>
+    <w:p>
+      <w:pPr>
+        <w:pStyle w:val="NormalWeb"/>
+        <w:pBdr>
+          <w:top w:val="single" w:sz="6" w:space="2" w:color="888888"/>
+          <w:left w:val="single" w:sz="6" w:space="2" w:color="888888"/>
+          <w:bottom w:val="single" w:sz="6" w:space="2" w:color="888888"/>
+          <w:right w:val="single" w:sz="6" w:space="2" w:color="888888"/>
+        </w:pBdr>
+        <w:shd w:val="clear" w:color="auto" w:fill="EAEAEA"/>
+        <w:tabs>
+          <w:tab w:val="left" w:pos="916"/>
+          <w:tab w:val="left" w:pos="1832"/>
+          <w:tab w:val="left" w:pos="2748"/>
+          <w:tab w:val="left" w:pos="3664"/>
+          <w:tab w:val="left" w:pos="4580"/>
+          <w:tab w:val="left" w:pos="5496"/>
+          <w:tab w:val="left" w:pos="6412"/>
+          <w:tab w:val="left" w:pos="7328"/>
+          <w:tab w:val="left" w:pos="8244"/>
+          <w:tab w:val="left" w:pos="9160"/>
+          <w:tab w:val="left" w:pos="10076"/>
+          <w:tab w:val="left" w:pos="10992"/>
+          <w:tab w:val="left" w:pos="11908"/>
+          <w:tab w:val="left" w:pos="12824"/>
+          <w:tab w:val="left" w:pos="13740"/>
+          <w:tab w:val="left" w:pos="14656"/>
+        </w:tabs>
+        <w:spacing w:before="0" w:beforeAutospacing="0" w:after="0" w:afterAutospacing="0"/>
+        <w:divId w:val="1907370560"/>
+        <w:rPr>
+          <w:rFonts w:ascii="Consolas" w:hAnsi="Consolas" w:cs="Courier New"/>
+          <w:sz w:val="22"/>
+          <w:szCs w:val="22"/>
+        </w:rPr>
+      </w:pPr>
+      <w:r>
+        <w:rPr>
+          <w:rFonts w:ascii="Consolas" w:hAnsi="Consolas" w:cs="Courier New"/>
+          <w:color w:val="000000"/>
+          <w:sz w:val="22"/>
+          <w:szCs w:val="22"/>
+        </w:rPr>
+        <w:t> </w:t>
+      </w:r>
+    </w:p>
+    <w:p>
+      <w:pPr>
+        <w:pStyle w:val="NormalWeb"/>
+        <w:pBdr>
+          <w:top w:val="single" w:sz="6" w:space="2" w:color="888888"/>
+          <w:left w:val="single" w:sz="6" w:space="2" w:color="888888"/>
+          <w:bottom w:val="single" w:sz="6" w:space="2" w:color="888888"/>
+          <w:right w:val="single" w:sz="6" w:space="2" w:color="888888"/>
+        </w:pBdr>
+        <w:shd w:val="clear" w:color="auto" w:fill="EAEAEA"/>
+        <w:tabs>
+          <w:tab w:val="left" w:pos="916"/>
+          <w:tab w:val="left" w:pos="1832"/>
+          <w:tab w:val="left" w:pos="2748"/>
+          <w:tab w:val="left" w:pos="3664"/>
+          <w:tab w:val="left" w:pos="4580"/>
+          <w:tab w:val="left" w:pos="5496"/>
+          <w:tab w:val="left" w:pos="6412"/>
+          <w:tab w:val="left" w:pos="7328"/>
+          <w:tab w:val="left" w:pos="8244"/>
+          <w:tab w:val="left" w:pos="9160"/>
+          <w:tab w:val="left" w:pos="10076"/>
+          <w:tab w:val="left" w:pos="10992"/>
+          <w:tab w:val="left" w:pos="11908"/>
+          <w:tab w:val="left" w:pos="12824"/>
+          <w:tab w:val="left" w:pos="13740"/>
+          <w:tab w:val="left" w:pos="14656"/>
+        </w:tabs>
+        <w:spacing w:before="0" w:beforeAutospacing="0" w:after="0" w:afterAutospacing="0"/>
+        <w:divId w:val="1907370560"/>
+        <w:rPr>
+          <w:rFonts w:ascii="Consolas" w:hAnsi="Consolas" w:cs="Courier New"/>
+          <w:sz w:val="22"/>
+          <w:szCs w:val="22"/>
+        </w:rPr>
+      </w:pPr>
+      <w:r>
+        <w:rPr>
+          <w:rFonts w:ascii="Consolas" w:hAnsi="Consolas" w:cs="Courier New"/>
+          <w:color w:val="000000"/>
+          <w:sz w:val="22"/>
+          <w:szCs w:val="22"/>
+        </w:rPr>
+        <w:t xml:space="preserve">  </w:t>
+      </w:r>
+      <w:r>
+        <w:rPr>
+          <w:rFonts w:ascii="Consolas" w:hAnsi="Consolas" w:cs="Courier New"/>
+          <w:color w:val="2B91AF"/>
+          <w:sz w:val="22"/>
+          <w:szCs w:val="22"/>
+        </w:rPr>
+        <w:t>&lt;profiles&gt;</w:t>
+      </w:r>
+    </w:p>
+    <w:p>
+      <w:pPr>
+        <w:pStyle w:val="NormalWeb"/>
+        <w:pBdr>
+          <w:top w:val="single" w:sz="6" w:space="2" w:color="888888"/>
+          <w:left w:val="single" w:sz="6" w:space="2" w:color="888888"/>
+          <w:bottom w:val="single" w:sz="6" w:space="2" w:color="888888"/>
+          <w:right w:val="single" w:sz="6" w:space="2" w:color="888888"/>
+        </w:pBdr>
+        <w:shd w:val="clear" w:color="auto" w:fill="EAEAEA"/>
+        <w:tabs>
+          <w:tab w:val="left" w:pos="916"/>
+          <w:tab w:val="left" w:pos="1832"/>
+          <w:tab w:val="left" w:pos="2748"/>
+          <w:tab w:val="left" w:pos="3664"/>
+          <w:tab w:val="left" w:pos="4580"/>
+          <w:tab w:val="left" w:pos="5496"/>
+          <w:tab w:val="left" w:pos="6412"/>
+          <w:tab w:val="left" w:pos="7328"/>
+          <w:tab w:val="left" w:pos="8244"/>
+          <w:tab w:val="left" w:pos="9160"/>
+          <w:tab w:val="left" w:pos="10076"/>
+          <w:tab w:val="left" w:pos="10992"/>
+          <w:tab w:val="left" w:pos="11908"/>
+          <w:tab w:val="left" w:pos="12824"/>
+          <w:tab w:val="left" w:pos="13740"/>
+          <w:tab w:val="left" w:pos="14656"/>
+        </w:tabs>
+        <w:spacing w:before="0" w:beforeAutospacing="0" w:after="0" w:afterAutospacing="0"/>
+        <w:divId w:val="1907370560"/>
+        <w:rPr>
+          <w:rFonts w:ascii="Consolas" w:hAnsi="Consolas" w:cs="Courier New"/>
+          <w:sz w:val="22"/>
+          <w:szCs w:val="22"/>
+        </w:rPr>
+      </w:pPr>
+      <w:r>
+        <w:rPr>
+          <w:rFonts w:ascii="Consolas" w:hAnsi="Consolas" w:cs="Courier New"/>
+          <w:color w:val="000000"/>
+          <w:sz w:val="22"/>
+          <w:szCs w:val="22"/>
+        </w:rPr>
+        <w:t xml:space="preserve">      </w:t>
+      </w:r>
+      <w:r>
+        <w:rPr>
+          <w:rFonts w:ascii="Consolas" w:hAnsi="Consolas" w:cs="Courier New"/>
+          <w:color w:val="2B91AF"/>
+          <w:sz w:val="22"/>
+          <w:szCs w:val="22"/>
+        </w:rPr>
+        <w:t>&lt;profile&gt;</w:t>
+      </w:r>
+    </w:p>
+    <w:p>
+      <w:pPr>
+        <w:pStyle w:val="NormalWeb"/>
+        <w:pBdr>
+          <w:top w:val="single" w:sz="6" w:space="2" w:color="888888"/>
+          <w:left w:val="single" w:sz="6" w:space="2" w:color="888888"/>
+          <w:bottom w:val="single" w:sz="6" w:space="2" w:color="888888"/>
+          <w:right w:val="single" w:sz="6" w:space="2" w:color="888888"/>
+        </w:pBdr>
+        <w:shd w:val="clear" w:color="auto" w:fill="EAEAEA"/>
+        <w:tabs>
+          <w:tab w:val="left" w:pos="916"/>
+          <w:tab w:val="left" w:pos="1832"/>
+          <w:tab w:val="left" w:pos="2748"/>
+          <w:tab w:val="left" w:pos="3664"/>
+          <w:tab w:val="left" w:pos="4580"/>
+          <w:tab w:val="left" w:pos="5496"/>
+          <w:tab w:val="left" w:pos="6412"/>
+          <w:tab w:val="left" w:pos="7328"/>
+          <w:tab w:val="left" w:pos="8244"/>
+          <w:tab w:val="left" w:pos="9160"/>
+          <w:tab w:val="left" w:pos="10076"/>
+          <w:tab w:val="left" w:pos="10992"/>
+          <w:tab w:val="left" w:pos="11908"/>
+          <w:tab w:val="left" w:pos="12824"/>
+          <w:tab w:val="left" w:pos="13740"/>
+          <w:tab w:val="left" w:pos="14656"/>
+        </w:tabs>
+        <w:spacing w:before="0" w:beforeAutospacing="0" w:after="0" w:afterAutospacing="0"/>
+        <w:divId w:val="1907370560"/>
+        <w:rPr>
+          <w:rFonts w:ascii="Consolas" w:hAnsi="Consolas" w:cs="Courier New"/>
+          <w:sz w:val="22"/>
+          <w:szCs w:val="22"/>
+        </w:rPr>
+      </w:pPr>
+      <w:r>
+        <w:rPr>
+          <w:rFonts w:ascii="Consolas" w:hAnsi="Consolas" w:cs="Courier New"/>
+          <w:color w:val="000000"/>
+          <w:sz w:val="22"/>
+          <w:szCs w:val="22"/>
+        </w:rPr>
+        <w:t xml:space="preserve">          </w:t>
+      </w:r>
+      <w:r>
+        <w:rPr>
+          <w:rFonts w:ascii="Consolas" w:hAnsi="Consolas" w:cs="Courier New"/>
+          <w:color w:val="2B91AF"/>
+          <w:sz w:val="22"/>
+          <w:szCs w:val="22"/>
+        </w:rPr>
+        <w:t>&lt;id&gt;</w:t>
+      </w:r>
+      <w:r>
+        <w:rPr>
+          <w:rFonts w:ascii="Consolas" w:hAnsi="Consolas" w:cs="Courier New"/>
+          <w:color w:val="000000"/>
+          <w:sz w:val="22"/>
+          <w:szCs w:val="22"/>
+        </w:rPr>
+        <w:t>test</w:t>
+      </w:r>
+      <w:r>
+        <w:rPr>
+          <w:rFonts w:ascii="Consolas" w:hAnsi="Consolas" w:cs="Courier New"/>
+          <w:color w:val="2B91AF"/>
+          <w:sz w:val="22"/>
+          <w:szCs w:val="22"/>
+        </w:rPr>
+        <w:t>&lt;/id&gt;</w:t>
+      </w:r>
+    </w:p>
+    <w:p>
+      <w:pPr>
+        <w:pStyle w:val="NormalWeb"/>
+        <w:pBdr>
+          <w:top w:val="single" w:sz="6" w:space="2" w:color="888888"/>
+          <w:left w:val="single" w:sz="6" w:space="2" w:color="888888"/>
+          <w:bottom w:val="single" w:sz="6" w:space="2" w:color="888888"/>
+          <w:right w:val="single" w:sz="6" w:space="2" w:color="888888"/>
+        </w:pBdr>
+        <w:shd w:val="clear" w:color="auto" w:fill="EAEAEA"/>
+        <w:tabs>
+          <w:tab w:val="left" w:pos="916"/>
+          <w:tab w:val="left" w:pos="1832"/>
+          <w:tab w:val="left" w:pos="2748"/>
+          <w:tab w:val="left" w:pos="3664"/>
+          <w:tab w:val="left" w:pos="4580"/>
+          <w:tab w:val="left" w:pos="5496"/>
+          <w:tab w:val="left" w:pos="6412"/>
+          <w:tab w:val="left" w:pos="7328"/>
+          <w:tab w:val="left" w:pos="8244"/>
+          <w:tab w:val="left" w:pos="9160"/>
+          <w:tab w:val="left" w:pos="10076"/>
+          <w:tab w:val="left" w:pos="10992"/>
+          <w:tab w:val="left" w:pos="11908"/>
+          <w:tab w:val="left" w:pos="12824"/>
+          <w:tab w:val="left" w:pos="13740"/>
+          <w:tab w:val="left" w:pos="14656"/>
+        </w:tabs>
+        <w:spacing w:before="0" w:beforeAutospacing="0" w:after="0" w:afterAutospacing="0"/>
+        <w:divId w:val="1907370560"/>
+        <w:rPr>
+          <w:rFonts w:ascii="Consolas" w:hAnsi="Consolas" w:cs="Courier New"/>
+          <w:sz w:val="22"/>
+          <w:szCs w:val="22"/>
+        </w:rPr>
+      </w:pPr>
+      <w:r>
+        <w:rPr>
+          <w:rFonts w:ascii="Consolas" w:hAnsi="Consolas" w:cs="Courier New"/>
+          <w:color w:val="000000"/>
+          <w:sz w:val="22"/>
+          <w:szCs w:val="22"/>
+        </w:rPr>
+        <w:t xml:space="preserve">          </w:t>
+      </w:r>
+      <w:r>
+        <w:rPr>
+          <w:rFonts w:ascii="Consolas" w:hAnsi="Consolas" w:cs="Courier New"/>
+          <w:color w:val="2B91AF"/>
+          <w:sz w:val="22"/>
+          <w:szCs w:val="22"/>
+        </w:rPr>
+        <w:t>&lt;activation&gt;</w:t>
+      </w:r>
+      <w:r>
+        <w:rPr>
+          <w:rFonts w:ascii="Consolas" w:hAnsi="Consolas" w:cs="Courier New"/>
+          <w:color w:val="000000"/>
+          <w:sz w:val="22"/>
+          <w:szCs w:val="22"/>
+        </w:rPr>
+        <w:t>...</w:t>
+      </w:r>
+      <w:r>
+        <w:rPr>
+          <w:rFonts w:ascii="Consolas" w:hAnsi="Consolas" w:cs="Courier New"/>
+          <w:color w:val="2B91AF"/>
+          <w:sz w:val="22"/>
+          <w:szCs w:val="22"/>
+        </w:rPr>
+        <w:t>&lt;/activation&gt;</w:t>
+      </w:r>
+    </w:p>
+    <w:p>
+      <w:pPr>
+        <w:pStyle w:val="NormalWeb"/>
+        <w:pBdr>
+          <w:top w:val="single" w:sz="6" w:space="2" w:color="888888"/>
+          <w:left w:val="single" w:sz="6" w:space="2" w:color="888888"/>
+          <w:bottom w:val="single" w:sz="6" w:space="2" w:color="888888"/>
+          <w:right w:val="single" w:sz="6" w:space="2" w:color="888888"/>
+        </w:pBdr>
+        <w:shd w:val="clear" w:color="auto" w:fill="EAEAEA"/>
+        <w:tabs>
+          <w:tab w:val="left" w:pos="916"/>
+          <w:tab w:val="left" w:pos="1832"/>
+          <w:tab w:val="left" w:pos="2748"/>
+          <w:tab w:val="left" w:pos="3664"/>
+          <w:tab w:val="left" w:pos="4580"/>
+          <w:tab w:val="left" w:pos="5496"/>
+          <w:tab w:val="left" w:pos="6412"/>
+          <w:tab w:val="left" w:pos="7328"/>
+          <w:tab w:val="left" w:pos="8244"/>
+          <w:tab w:val="left" w:pos="9160"/>
+          <w:tab w:val="left" w:pos="10076"/>
+          <w:tab w:val="left" w:pos="10992"/>
+          <w:tab w:val="left" w:pos="11908"/>
+          <w:tab w:val="left" w:pos="12824"/>
+          <w:tab w:val="left" w:pos="13740"/>
+          <w:tab w:val="left" w:pos="14656"/>
+        </w:tabs>
+        <w:spacing w:before="0" w:beforeAutospacing="0" w:after="0" w:afterAutospacing="0"/>
+        <w:divId w:val="1907370560"/>
+        <w:rPr>
+          <w:rFonts w:ascii="Consolas" w:hAnsi="Consolas" w:cs="Courier New"/>
+          <w:sz w:val="22"/>
+          <w:szCs w:val="22"/>
+        </w:rPr>
+      </w:pPr>
+      <w:r>
+        <w:rPr>
+          <w:rFonts w:ascii="Consolas" w:hAnsi="Consolas" w:cs="Courier New"/>
+          <w:color w:val="000000"/>
+          <w:sz w:val="22"/>
+          <w:szCs w:val="22"/>
+        </w:rPr>
+        <w:t xml:space="preserve">          </w:t>
+      </w:r>
+      <w:r>
+        <w:rPr>
+          <w:rFonts w:ascii="Consolas" w:hAnsi="Consolas" w:cs="Courier New"/>
+          <w:color w:val="2B91AF"/>
+          <w:sz w:val="22"/>
+          <w:szCs w:val="22"/>
+        </w:rPr>
+        <w:t>&lt;build&gt;</w:t>
+      </w:r>
+      <w:r>
+        <w:rPr>
+          <w:rFonts w:ascii="Consolas" w:hAnsi="Consolas" w:cs="Courier New"/>
+          <w:color w:val="000000"/>
+          <w:sz w:val="22"/>
+          <w:szCs w:val="22"/>
+        </w:rPr>
+        <w:t>...</w:t>
+      </w:r>
+      <w:r>
+        <w:rPr>
+          <w:rFonts w:ascii="Consolas" w:hAnsi="Consolas" w:cs="Courier New"/>
+          <w:color w:val="2B91AF"/>
+          <w:sz w:val="22"/>
+          <w:szCs w:val="22"/>
+        </w:rPr>
+        <w:t>&lt;/build&gt;</w:t>
+      </w:r>
+    </w:p>
+    <w:p>
+      <w:pPr>
+        <w:pStyle w:val="NormalWeb"/>
+        <w:pBdr>
+          <w:top w:val="single" w:sz="6" w:space="2" w:color="888888"/>
+          <w:left w:val="single" w:sz="6" w:space="2" w:color="888888"/>
+          <w:bottom w:val="single" w:sz="6" w:space="2" w:color="888888"/>
+          <w:right w:val="single" w:sz="6" w:space="2" w:color="888888"/>
+        </w:pBdr>
+        <w:shd w:val="clear" w:color="auto" w:fill="EAEAEA"/>
+        <w:tabs>
+          <w:tab w:val="left" w:pos="916"/>
+          <w:tab w:val="left" w:pos="1832"/>
+          <w:tab w:val="left" w:pos="2748"/>
+          <w:tab w:val="left" w:pos="3664"/>
+          <w:tab w:val="left" w:pos="4580"/>
+          <w:tab w:val="left" w:pos="5496"/>
+          <w:tab w:val="left" w:pos="6412"/>
+          <w:tab w:val="left" w:pos="7328"/>
+          <w:tab w:val="left" w:pos="8244"/>
+          <w:tab w:val="left" w:pos="9160"/>
+          <w:tab w:val="left" w:pos="10076"/>
+          <w:tab w:val="left" w:pos="10992"/>
+          <w:tab w:val="left" w:pos="11908"/>
+          <w:tab w:val="left" w:pos="12824"/>
+          <w:tab w:val="left" w:pos="13740"/>
+          <w:tab w:val="left" w:pos="14656"/>
+        </w:tabs>
+        <w:spacing w:before="0" w:beforeAutospacing="0" w:after="0" w:afterAutospacing="0"/>
+        <w:divId w:val="1907370560"/>
+        <w:rPr>
+          <w:rFonts w:ascii="Consolas" w:hAnsi="Consolas" w:cs="Courier New"/>
+          <w:sz w:val="22"/>
+          <w:szCs w:val="22"/>
+        </w:rPr>
+      </w:pPr>
+      <w:r>
+        <w:rPr>
+          <w:rFonts w:ascii="Consolas" w:hAnsi="Consolas" w:cs="Courier New"/>
+          <w:color w:val="000000"/>
+          <w:sz w:val="22"/>
+          <w:szCs w:val="22"/>
+        </w:rPr>
+        <w:t xml:space="preserve">          </w:t>
+      </w:r>
+      <w:r>
+        <w:rPr>
+          <w:rFonts w:ascii="Consolas" w:hAnsi="Consolas" w:cs="Courier New"/>
+          <w:color w:val="2B91AF"/>
+          <w:sz w:val="22"/>
+          <w:szCs w:val="22"/>
+        </w:rPr>
+        <w:t>&lt;modules&gt;</w:t>
+      </w:r>
+      <w:r>
+        <w:rPr>
+          <w:rFonts w:ascii="Consolas" w:hAnsi="Consolas" w:cs="Courier New"/>
+          <w:color w:val="000000"/>
+          <w:sz w:val="22"/>
+          <w:szCs w:val="22"/>
+        </w:rPr>
+        <w:t>...</w:t>
+      </w:r>
+      <w:r>
+        <w:rPr>
+          <w:rFonts w:ascii="Consolas" w:hAnsi="Consolas" w:cs="Courier New"/>
+          <w:color w:val="2B91AF"/>
+          <w:sz w:val="22"/>
+          <w:szCs w:val="22"/>
+        </w:rPr>
+        <w:t>&lt;/modules&gt;</w:t>
+      </w:r>
+    </w:p>
+    <w:p>
+      <w:pPr>
+        <w:pStyle w:val="NormalWeb"/>
+        <w:pBdr>
+          <w:top w:val="single" w:sz="6" w:space="2" w:color="888888"/>
+          <w:left w:val="single" w:sz="6" w:space="2" w:color="888888"/>
+          <w:bottom w:val="single" w:sz="6" w:space="2" w:color="888888"/>
+          <w:right w:val="single" w:sz="6" w:space="2" w:color="888888"/>
+        </w:pBdr>
+        <w:shd w:val="clear" w:color="auto" w:fill="EAEAEA"/>
+        <w:tabs>
+          <w:tab w:val="left" w:pos="916"/>
+          <w:tab w:val="left" w:pos="1832"/>
+          <w:tab w:val="left" w:pos="2748"/>
+          <w:tab w:val="left" w:pos="3664"/>
+          <w:tab w:val="left" w:pos="4580"/>
+          <w:tab w:val="left" w:pos="5496"/>
+          <w:tab w:val="left" w:pos="6412"/>
+          <w:tab w:val="left" w:pos="7328"/>
+          <w:tab w:val="left" w:pos="8244"/>
+          <w:tab w:val="left" w:pos="9160"/>
+          <w:tab w:val="left" w:pos="10076"/>
+          <w:tab w:val="left" w:pos="10992"/>
+          <w:tab w:val="left" w:pos="11908"/>
+          <w:tab w:val="left" w:pos="12824"/>
+          <w:tab w:val="left" w:pos="13740"/>
+          <w:tab w:val="left" w:pos="14656"/>
+        </w:tabs>
+        <w:spacing w:before="0" w:beforeAutospacing="0" w:after="0" w:afterAutospacing="0"/>
+        <w:divId w:val="1907370560"/>
+        <w:rPr>
+          <w:rFonts w:ascii="Consolas" w:hAnsi="Consolas" w:cs="Courier New"/>
+          <w:sz w:val="22"/>
+          <w:szCs w:val="22"/>
+        </w:rPr>
+      </w:pPr>
+      <w:r>
+        <w:rPr>
+          <w:rFonts w:ascii="Consolas" w:hAnsi="Consolas" w:cs="Courier New"/>
+          <w:color w:val="000000"/>
+          <w:sz w:val="22"/>
+          <w:szCs w:val="22"/>
+        </w:rPr>
+        <w:t xml:space="preserve">          </w:t>
+      </w:r>
+      <w:r>
+        <w:rPr>
+          <w:rFonts w:ascii="Consolas" w:hAnsi="Consolas" w:cs="Courier New"/>
+          <w:color w:val="2B91AF"/>
+          <w:sz w:val="22"/>
+          <w:szCs w:val="22"/>
+        </w:rPr>
+        <w:t>&lt;repositories&gt;</w:t>
+      </w:r>
+      <w:r>
+        <w:rPr>
+          <w:rFonts w:ascii="Consolas" w:hAnsi="Consolas" w:cs="Courier New"/>
+          <w:color w:val="000000"/>
+          <w:sz w:val="22"/>
+          <w:szCs w:val="22"/>
+        </w:rPr>
+        <w:t>...</w:t>
+      </w:r>
+      <w:r>
+        <w:rPr>
+          <w:rFonts w:ascii="Consolas" w:hAnsi="Consolas" w:cs="Courier New"/>
+          <w:color w:val="2B91AF"/>
+          <w:sz w:val="22"/>
+          <w:szCs w:val="22"/>
+        </w:rPr>
+        <w:t>&lt;/repositories&gt;</w:t>
+      </w:r>
+    </w:p>
+    <w:p>
+      <w:pPr>
+        <w:pStyle w:val="NormalWeb"/>
+        <w:pBdr>
+          <w:top w:val="single" w:sz="6" w:space="2" w:color="888888"/>
+          <w:left w:val="single" w:sz="6" w:space="2" w:color="888888"/>
+          <w:bottom w:val="single" w:sz="6" w:space="2" w:color="888888"/>
+          <w:right w:val="single" w:sz="6" w:space="2" w:color="888888"/>
+        </w:pBdr>
+        <w:shd w:val="clear" w:color="auto" w:fill="EAEAEA"/>
+        <w:tabs>
+          <w:tab w:val="left" w:pos="916"/>
+          <w:tab w:val="left" w:pos="1832"/>
+          <w:tab w:val="left" w:pos="2748"/>
+          <w:tab w:val="left" w:pos="3664"/>
+          <w:tab w:val="left" w:pos="4580"/>
+          <w:tab w:val="left" w:pos="5496"/>
+          <w:tab w:val="left" w:pos="6412"/>
+          <w:tab w:val="left" w:pos="7328"/>
+          <w:tab w:val="left" w:pos="8244"/>
+          <w:tab w:val="left" w:pos="9160"/>
+          <w:tab w:val="left" w:pos="10076"/>
+          <w:tab w:val="left" w:pos="10992"/>
+          <w:tab w:val="left" w:pos="11908"/>
+          <w:tab w:val="left" w:pos="12824"/>
+          <w:tab w:val="left" w:pos="13740"/>
+          <w:tab w:val="left" w:pos="14656"/>
+        </w:tabs>
+        <w:spacing w:before="0" w:beforeAutospacing="0" w:after="0" w:afterAutospacing="0"/>
+        <w:divId w:val="1907370560"/>
+        <w:rPr>
+          <w:rFonts w:ascii="Consolas" w:hAnsi="Consolas" w:cs="Courier New"/>
+          <w:sz w:val="22"/>
+          <w:szCs w:val="22"/>
+        </w:rPr>
+      </w:pPr>
+      <w:r>
+        <w:rPr>
+          <w:rFonts w:ascii="Consolas" w:hAnsi="Consolas" w:cs="Courier New"/>
+          <w:color w:val="000000"/>
+          <w:sz w:val="22"/>
+          <w:szCs w:val="22"/>
+        </w:rPr>
+        <w:t xml:space="preserve">          </w:t>
+      </w:r>
+      <w:r>
+        <w:rPr>
+          <w:rFonts w:ascii="Consolas" w:hAnsi="Consolas" w:cs="Courier New"/>
+          <w:color w:val="2B91AF"/>
+          <w:sz w:val="22"/>
+          <w:szCs w:val="22"/>
+        </w:rPr>
+        <w:t>&lt;</w:t>
+      </w:r>
+      <w:proofErr w:type="spellStart"/>
+      <w:r>
+        <w:rPr>
+          <w:rFonts w:ascii="Consolas" w:hAnsi="Consolas" w:cs="Courier New"/>
+          <w:color w:val="2B91AF"/>
+          <w:sz w:val="22"/>
+          <w:szCs w:val="22"/>
+        </w:rPr>
+        <w:t>pluginRepositories</w:t>
+      </w:r>
+      <w:proofErr w:type="spellEnd"/>
+      <w:r>
+        <w:rPr>
+          <w:rFonts w:ascii="Consolas" w:hAnsi="Consolas" w:cs="Courier New"/>
+          <w:color w:val="2B91AF"/>
+          <w:sz w:val="22"/>
+          <w:szCs w:val="22"/>
+        </w:rPr>
+        <w:t>&gt;</w:t>
+      </w:r>
+      <w:r>
+        <w:rPr>
+          <w:rFonts w:ascii="Consolas" w:hAnsi="Consolas" w:cs="Courier New"/>
+          <w:color w:val="000000"/>
+          <w:sz w:val="22"/>
+          <w:szCs w:val="22"/>
+        </w:rPr>
+        <w:t>...</w:t>
+      </w:r>
+      <w:r>
+        <w:rPr>
+          <w:rFonts w:ascii="Consolas" w:hAnsi="Consolas" w:cs="Courier New"/>
+          <w:color w:val="2B91AF"/>
+          <w:sz w:val="22"/>
+          <w:szCs w:val="22"/>
+        </w:rPr>
+        <w:t>&lt;/</w:t>
+      </w:r>
+      <w:proofErr w:type="spellStart"/>
+      <w:r>
+        <w:rPr>
+          <w:rFonts w:ascii="Consolas" w:hAnsi="Consolas" w:cs="Courier New"/>
+          <w:color w:val="2B91AF"/>
+          <w:sz w:val="22"/>
+          <w:szCs w:val="22"/>
+        </w:rPr>
+        <w:t>pluginRepositories</w:t>
+      </w:r>
+      <w:proofErr w:type="spellEnd"/>
+      <w:r>
+        <w:rPr>
+          <w:rFonts w:ascii="Consolas" w:hAnsi="Consolas" w:cs="Courier New"/>
+          <w:color w:val="2B91AF"/>
+          <w:sz w:val="22"/>
+          <w:szCs w:val="22"/>
+        </w:rPr>
+        <w:t>&gt;</w:t>
+      </w:r>
+    </w:p>
+    <w:p>
+      <w:pPr>
+        <w:pStyle w:val="NormalWeb"/>
+        <w:pBdr>
+          <w:top w:val="single" w:sz="6" w:space="2" w:color="888888"/>
+          <w:left w:val="single" w:sz="6" w:space="2" w:color="888888"/>
+          <w:bottom w:val="single" w:sz="6" w:space="2" w:color="888888"/>
+          <w:right w:val="single" w:sz="6" w:space="2" w:color="888888"/>
+        </w:pBdr>
+        <w:shd w:val="clear" w:color="auto" w:fill="EAEAEA"/>
+        <w:tabs>
+          <w:tab w:val="left" w:pos="916"/>
+          <w:tab w:val="left" w:pos="1832"/>
+          <w:tab w:val="left" w:pos="2748"/>
+          <w:tab w:val="left" w:pos="3664"/>
+          <w:tab w:val="left" w:pos="4580"/>
+          <w:tab w:val="left" w:pos="5496"/>
+          <w:tab w:val="left" w:pos="6412"/>
+          <w:tab w:val="left" w:pos="7328"/>
+          <w:tab w:val="left" w:pos="8244"/>
+          <w:tab w:val="left" w:pos="9160"/>
+          <w:tab w:val="left" w:pos="10076"/>
+          <w:tab w:val="left" w:pos="10992"/>
+          <w:tab w:val="left" w:pos="11908"/>
+          <w:tab w:val="left" w:pos="12824"/>
+          <w:tab w:val="left" w:pos="13740"/>
+          <w:tab w:val="left" w:pos="14656"/>
+        </w:tabs>
+        <w:spacing w:before="0" w:beforeAutospacing="0" w:after="0" w:afterAutospacing="0"/>
+        <w:divId w:val="1907370560"/>
+        <w:rPr>
+          <w:rFonts w:ascii="Consolas" w:hAnsi="Consolas" w:cs="Courier New"/>
+          <w:sz w:val="22"/>
+          <w:szCs w:val="22"/>
+        </w:rPr>
+      </w:pPr>
+      <w:r>
+        <w:rPr>
+          <w:rFonts w:ascii="Consolas" w:hAnsi="Consolas" w:cs="Courier New"/>
+          <w:color w:val="000000"/>
+          <w:sz w:val="22"/>
+          <w:szCs w:val="22"/>
+        </w:rPr>
+        <w:t xml:space="preserve">          </w:t>
+      </w:r>
+      <w:r>
+        <w:rPr>
+          <w:rFonts w:ascii="Consolas" w:hAnsi="Consolas" w:cs="Courier New"/>
+          <w:color w:val="2B91AF"/>
+          <w:sz w:val="22"/>
+          <w:szCs w:val="22"/>
+        </w:rPr>
+        <w:t>&lt;dependencies&gt;</w:t>
+      </w:r>
+      <w:r>
+        <w:rPr>
+          <w:rFonts w:ascii="Consolas" w:hAnsi="Consolas" w:cs="Courier New"/>
+          <w:color w:val="000000"/>
+          <w:sz w:val="22"/>
+          <w:szCs w:val="22"/>
+        </w:rPr>
+        <w:t>...</w:t>
+      </w:r>
+      <w:r>
+        <w:rPr>
+          <w:rFonts w:ascii="Consolas" w:hAnsi="Consolas" w:cs="Courier New"/>
+          <w:color w:val="2B91AF"/>
+          <w:sz w:val="22"/>
+          <w:szCs w:val="22"/>
+        </w:rPr>
+        <w:t>&lt;/dependencies&gt;</w:t>
+      </w:r>
+    </w:p>
+    <w:p>
+      <w:pPr>
+        <w:pStyle w:val="NormalWeb"/>
+        <w:pBdr>
+          <w:top w:val="single" w:sz="6" w:space="2" w:color="888888"/>
+          <w:left w:val="single" w:sz="6" w:space="2" w:color="888888"/>
+          <w:bottom w:val="single" w:sz="6" w:space="2" w:color="888888"/>
+          <w:right w:val="single" w:sz="6" w:space="2" w:color="888888"/>
+        </w:pBdr>
+        <w:shd w:val="clear" w:color="auto" w:fill="EAEAEA"/>
+        <w:tabs>
+          <w:tab w:val="left" w:pos="916"/>
+          <w:tab w:val="left" w:pos="1832"/>
+          <w:tab w:val="left" w:pos="2748"/>
+          <w:tab w:val="left" w:pos="3664"/>
+          <w:tab w:val="left" w:pos="4580"/>
+          <w:tab w:val="left" w:pos="5496"/>
+          <w:tab w:val="left" w:pos="6412"/>
+          <w:tab w:val="left" w:pos="7328"/>
+          <w:tab w:val="left" w:pos="8244"/>
+          <w:tab w:val="left" w:pos="9160"/>
+          <w:tab w:val="left" w:pos="10076"/>
+          <w:tab w:val="left" w:pos="10992"/>
+          <w:tab w:val="left" w:pos="11908"/>
+          <w:tab w:val="left" w:pos="12824"/>
+          <w:tab w:val="left" w:pos="13740"/>
+          <w:tab w:val="left" w:pos="14656"/>
+        </w:tabs>
+        <w:spacing w:before="0" w:beforeAutospacing="0" w:after="0" w:afterAutospacing="0"/>
+        <w:divId w:val="1907370560"/>
+        <w:rPr>
+          <w:rFonts w:ascii="Consolas" w:hAnsi="Consolas" w:cs="Courier New"/>
+          <w:sz w:val="22"/>
+          <w:szCs w:val="22"/>
+        </w:rPr>
+      </w:pPr>
+      <w:r>
+        <w:rPr>
+          <w:rFonts w:ascii="Consolas" w:hAnsi="Consolas" w:cs="Courier New"/>
+          <w:color w:val="000000"/>
+          <w:sz w:val="22"/>
+          <w:szCs w:val="22"/>
+        </w:rPr>
+        <w:t xml:space="preserve">          </w:t>
+      </w:r>
+      <w:r>
+        <w:rPr>
+          <w:rFonts w:ascii="Consolas" w:hAnsi="Consolas" w:cs="Courier New"/>
+          <w:color w:val="2B91AF"/>
+          <w:sz w:val="22"/>
+          <w:szCs w:val="22"/>
+        </w:rPr>
+        <w:t>&lt;reporting&gt;</w:t>
+      </w:r>
+      <w:r>
+        <w:rPr>
+          <w:rFonts w:ascii="Consolas" w:hAnsi="Consolas" w:cs="Courier New"/>
+          <w:color w:val="000000"/>
+          <w:sz w:val="22"/>
+          <w:szCs w:val="22"/>
+        </w:rPr>
+        <w:t>...</w:t>
+      </w:r>
+      <w:r>
+        <w:rPr>
+          <w:rFonts w:ascii="Consolas" w:hAnsi="Consolas" w:cs="Courier New"/>
+          <w:color w:val="2B91AF"/>
+          <w:sz w:val="22"/>
+          <w:szCs w:val="22"/>
+        </w:rPr>
+        <w:t>&lt;/reporting&gt;</w:t>
+      </w:r>
+    </w:p>
+    <w:p>
+      <w:pPr>
+        <w:pStyle w:val="NormalWeb"/>
+        <w:pBdr>
+          <w:top w:val="single" w:sz="6" w:space="2" w:color="888888"/>
+          <w:left w:val="single" w:sz="6" w:space="2" w:color="888888"/>
+          <w:bottom w:val="single" w:sz="6" w:space="2" w:color="888888"/>
+          <w:right w:val="single" w:sz="6" w:space="2" w:color="888888"/>
+        </w:pBdr>
+        <w:shd w:val="clear" w:color="auto" w:fill="EAEAEA"/>
+        <w:tabs>
+          <w:tab w:val="left" w:pos="916"/>
+          <w:tab w:val="left" w:pos="1832"/>
+          <w:tab w:val="left" w:pos="2748"/>
+          <w:tab w:val="left" w:pos="3664"/>
+          <w:tab w:val="left" w:pos="4580"/>
+          <w:tab w:val="left" w:pos="5496"/>
+          <w:tab w:val="left" w:pos="6412"/>
+          <w:tab w:val="left" w:pos="7328"/>
+          <w:tab w:val="left" w:pos="8244"/>
+          <w:tab w:val="left" w:pos="9160"/>
+          <w:tab w:val="left" w:pos="10076"/>
+          <w:tab w:val="left" w:pos="10992"/>
+          <w:tab w:val="left" w:pos="11908"/>
+          <w:tab w:val="left" w:pos="12824"/>
+          <w:tab w:val="left" w:pos="13740"/>
+          <w:tab w:val="left" w:pos="14656"/>
+        </w:tabs>
+        <w:spacing w:before="0" w:beforeAutospacing="0" w:after="0" w:afterAutospacing="0"/>
+        <w:divId w:val="1907370560"/>
+        <w:rPr>
+          <w:rFonts w:ascii="Consolas" w:hAnsi="Consolas" w:cs="Courier New"/>
+          <w:sz w:val="22"/>
+          <w:szCs w:val="22"/>
+        </w:rPr>
+      </w:pPr>
+      <w:r>
+        <w:rPr>
+          <w:rFonts w:ascii="Consolas" w:hAnsi="Consolas" w:cs="Courier New"/>
+          <w:color w:val="000000"/>
+          <w:sz w:val="22"/>
+          <w:szCs w:val="22"/>
+        </w:rPr>
+        <w:t xml:space="preserve">          </w:t>
+      </w:r>
+      <w:r>
+        <w:rPr>
+          <w:rFonts w:ascii="Consolas" w:hAnsi="Consolas" w:cs="Courier New"/>
+          <w:color w:val="2B91AF"/>
+          <w:sz w:val="22"/>
+          <w:szCs w:val="22"/>
+        </w:rPr>
+        <w:t>&lt;</w:t>
+      </w:r>
+      <w:proofErr w:type="spellStart"/>
+      <w:r>
+        <w:rPr>
+          <w:rFonts w:ascii="Consolas" w:hAnsi="Consolas" w:cs="Courier New"/>
+          <w:color w:val="2B91AF"/>
+          <w:sz w:val="22"/>
+          <w:szCs w:val="22"/>
+        </w:rPr>
+        <w:t>dependencyManagement</w:t>
+      </w:r>
+      <w:proofErr w:type="spellEnd"/>
+      <w:r>
+        <w:rPr>
+          <w:rFonts w:ascii="Consolas" w:hAnsi="Consolas" w:cs="Courier New"/>
+          <w:color w:val="2B91AF"/>
+          <w:sz w:val="22"/>
+          <w:szCs w:val="22"/>
+        </w:rPr>
+        <w:t>&gt;</w:t>
+      </w:r>
+      <w:r>
+        <w:rPr>
+          <w:rFonts w:ascii="Consolas" w:hAnsi="Consolas" w:cs="Courier New"/>
+          <w:color w:val="000000"/>
+          <w:sz w:val="22"/>
+          <w:szCs w:val="22"/>
+        </w:rPr>
+        <w:t>...</w:t>
+      </w:r>
+      <w:r>
+        <w:rPr>
+          <w:rFonts w:ascii="Consolas" w:hAnsi="Consolas" w:cs="Courier New"/>
+          <w:color w:val="2B91AF"/>
+          <w:sz w:val="22"/>
+          <w:szCs w:val="22"/>
+        </w:rPr>
+        <w:t>&lt;/</w:t>
+      </w:r>
+      <w:proofErr w:type="spellStart"/>
+      <w:r>
+        <w:rPr>
+          <w:rFonts w:ascii="Consolas" w:hAnsi="Consolas" w:cs="Courier New"/>
+          <w:color w:val="2B91AF"/>
+          <w:sz w:val="22"/>
+          <w:szCs w:val="22"/>
+        </w:rPr>
+        <w:t>dependencyManagement</w:t>
+      </w:r>
+      <w:proofErr w:type="spellEnd"/>
+      <w:r>
+        <w:rPr>
+          <w:rFonts w:ascii="Consolas" w:hAnsi="Consolas" w:cs="Courier New"/>
+          <w:color w:val="2B91AF"/>
+          <w:sz w:val="22"/>
+          <w:szCs w:val="22"/>
+        </w:rPr>
+        <w:t>&gt;</w:t>
+      </w:r>
+    </w:p>
+    <w:p>
+      <w:pPr>
+        <w:pStyle w:val="NormalWeb"/>
+        <w:pBdr>
+          <w:top w:val="single" w:sz="6" w:space="2" w:color="888888"/>
+          <w:left w:val="single" w:sz="6" w:space="2" w:color="888888"/>
+          <w:bottom w:val="single" w:sz="6" w:space="2" w:color="888888"/>
+          <w:right w:val="single" w:sz="6" w:space="2" w:color="888888"/>
+        </w:pBdr>
+        <w:shd w:val="clear" w:color="auto" w:fill="EAEAEA"/>
+        <w:tabs>
+          <w:tab w:val="left" w:pos="916"/>
+          <w:tab w:val="left" w:pos="1832"/>
+          <w:tab w:val="left" w:pos="2748"/>
+          <w:tab w:val="left" w:pos="3664"/>
+          <w:tab w:val="left" w:pos="4580"/>
+          <w:tab w:val="left" w:pos="5496"/>
+          <w:tab w:val="left" w:pos="6412"/>
+          <w:tab w:val="left" w:pos="7328"/>
+          <w:tab w:val="left" w:pos="8244"/>
+          <w:tab w:val="left" w:pos="9160"/>
+          <w:tab w:val="left" w:pos="10076"/>
+          <w:tab w:val="left" w:pos="10992"/>
+          <w:tab w:val="left" w:pos="11908"/>
+          <w:tab w:val="left" w:pos="12824"/>
+          <w:tab w:val="left" w:pos="13740"/>
+          <w:tab w:val="left" w:pos="14656"/>
+        </w:tabs>
+        <w:spacing w:before="0" w:beforeAutospacing="0" w:after="0" w:afterAutospacing="0"/>
+        <w:divId w:val="1907370560"/>
+        <w:rPr>
+          <w:rFonts w:ascii="Consolas" w:hAnsi="Consolas" w:cs="Courier New"/>
+          <w:sz w:val="22"/>
+          <w:szCs w:val="22"/>
+        </w:rPr>
+      </w:pPr>
+      <w:r>
+        <w:rPr>
+          <w:rFonts w:ascii="Consolas" w:hAnsi="Consolas" w:cs="Courier New"/>
+          <w:color w:val="000000"/>
+          <w:sz w:val="22"/>
+          <w:szCs w:val="22"/>
+        </w:rPr>
+        <w:t xml:space="preserve">          </w:t>
+      </w:r>
+      <w:r>
+        <w:rPr>
+          <w:rFonts w:ascii="Consolas" w:hAnsi="Consolas" w:cs="Courier New"/>
+          <w:color w:val="2B91AF"/>
+          <w:sz w:val="22"/>
+          <w:szCs w:val="22"/>
+        </w:rPr>
+        <w:t>&lt;</w:t>
+      </w:r>
+      <w:proofErr w:type="spellStart"/>
+      <w:r>
+        <w:rPr>
+          <w:rFonts w:ascii="Consolas" w:hAnsi="Consolas" w:cs="Courier New"/>
+          <w:color w:val="2B91AF"/>
+          <w:sz w:val="22"/>
+          <w:szCs w:val="22"/>
+        </w:rPr>
+        <w:t>distributionManagement</w:t>
+      </w:r>
+      <w:proofErr w:type="spellEnd"/>
+      <w:r>
+        <w:rPr>
+          <w:rFonts w:ascii="Consolas" w:hAnsi="Consolas" w:cs="Courier New"/>
+          <w:color w:val="2B91AF"/>
+          <w:sz w:val="22"/>
+          <w:szCs w:val="22"/>
+        </w:rPr>
+        <w:t>&gt;</w:t>
+      </w:r>
+      <w:r>
+        <w:rPr>
+          <w:rFonts w:ascii="Consolas" w:hAnsi="Consolas" w:cs="Courier New"/>
+          <w:color w:val="000000"/>
+          <w:sz w:val="22"/>
+          <w:szCs w:val="22"/>
+        </w:rPr>
+        <w:t>...</w:t>
+      </w:r>
+      <w:r>
+        <w:rPr>
+          <w:rFonts w:ascii="Consolas" w:hAnsi="Consolas" w:cs="Courier New"/>
+          <w:color w:val="2B91AF"/>
+          <w:sz w:val="22"/>
+          <w:szCs w:val="22"/>
+        </w:rPr>
+        <w:t>&lt;/</w:t>
+      </w:r>
+      <w:proofErr w:type="spellStart"/>
+      <w:r>
+        <w:rPr>
+          <w:rFonts w:ascii="Consolas" w:hAnsi="Consolas" w:cs="Courier New"/>
+          <w:color w:val="2B91AF"/>
+          <w:sz w:val="22"/>
+          <w:szCs w:val="22"/>
+        </w:rPr>
+        <w:t>distributionManagement</w:t>
+      </w:r>
+      <w:proofErr w:type="spellEnd"/>
+      <w:r>
+        <w:rPr>
+          <w:rFonts w:ascii="Consolas" w:hAnsi="Consolas" w:cs="Courier New"/>
+          <w:color w:val="2B91AF"/>
+          <w:sz w:val="22"/>
+          <w:szCs w:val="22"/>
+        </w:rPr>
+        <w:t>&gt;</w:t>
+      </w:r>
+    </w:p>
+    <w:p>
+      <w:pPr>
+        <w:pStyle w:val="NormalWeb"/>
+        <w:pBdr>
+          <w:top w:val="single" w:sz="6" w:space="2" w:color="888888"/>
+          <w:left w:val="single" w:sz="6" w:space="2" w:color="888888"/>
+          <w:bottom w:val="single" w:sz="6" w:space="2" w:color="888888"/>
+          <w:right w:val="single" w:sz="6" w:space="2" w:color="888888"/>
+        </w:pBdr>
+        <w:shd w:val="clear" w:color="auto" w:fill="EAEAEA"/>
+        <w:tabs>
+          <w:tab w:val="left" w:pos="916"/>
+          <w:tab w:val="left" w:pos="1832"/>
+          <w:tab w:val="left" w:pos="2748"/>
+          <w:tab w:val="left" w:pos="3664"/>
+          <w:tab w:val="left" w:pos="4580"/>
+          <w:tab w:val="left" w:pos="5496"/>
+          <w:tab w:val="left" w:pos="6412"/>
+          <w:tab w:val="left" w:pos="7328"/>
+          <w:tab w:val="left" w:pos="8244"/>
+          <w:tab w:val="left" w:pos="9160"/>
+          <w:tab w:val="left" w:pos="10076"/>
+          <w:tab w:val="left" w:pos="10992"/>
+          <w:tab w:val="left" w:pos="11908"/>
+          <w:tab w:val="left" w:pos="12824"/>
+          <w:tab w:val="left" w:pos="13740"/>
+          <w:tab w:val="left" w:pos="14656"/>
+        </w:tabs>
+        <w:spacing w:before="0" w:beforeAutospacing="0" w:after="0" w:afterAutospacing="0"/>
+        <w:divId w:val="1907370560"/>
+        <w:rPr>
+          <w:rFonts w:ascii="Consolas" w:hAnsi="Consolas" w:cs="Courier New"/>
+          <w:sz w:val="22"/>
+          <w:szCs w:val="22"/>
+        </w:rPr>
+      </w:pPr>
+      <w:r>
+        <w:rPr>
+          <w:rFonts w:ascii="Consolas" w:hAnsi="Consolas" w:cs="Courier New"/>
+          <w:color w:val="000000"/>
+          <w:sz w:val="22"/>
+          <w:szCs w:val="22"/>
+        </w:rPr>
+        <w:t xml:space="preserve">      </w:t>
+      </w:r>
+      <w:r>
+        <w:rPr>
+          <w:rFonts w:ascii="Consolas" w:hAnsi="Consolas" w:cs="Courier New"/>
+          <w:color w:val="2B91AF"/>
+          <w:sz w:val="22"/>
+          <w:szCs w:val="22"/>
+        </w:rPr>
+        <w:t>&lt;/profile&gt;</w:t>
+      </w:r>
+    </w:p>
+    <w:p>
+      <w:pPr>
+        <w:pStyle w:val="NormalWeb"/>
+        <w:pBdr>
+          <w:top w:val="single" w:sz="6" w:space="2" w:color="888888"/>
+          <w:left w:val="single" w:sz="6" w:space="2" w:color="888888"/>
+          <w:bottom w:val="single" w:sz="6" w:space="2" w:color="888888"/>
+          <w:right w:val="single" w:sz="6" w:space="2" w:color="888888"/>
+        </w:pBdr>
+        <w:shd w:val="clear" w:color="auto" w:fill="EAEAEA"/>
+        <w:tabs>
+          <w:tab w:val="left" w:pos="916"/>
+          <w:tab w:val="left" w:pos="1832"/>
+          <w:tab w:val="left" w:pos="2748"/>
+          <w:tab w:val="left" w:pos="3664"/>
+          <w:tab w:val="left" w:pos="4580"/>
+          <w:tab w:val="left" w:pos="5496"/>
+          <w:tab w:val="left" w:pos="6412"/>
+          <w:tab w:val="left" w:pos="7328"/>
+          <w:tab w:val="left" w:pos="8244"/>
+          <w:tab w:val="left" w:pos="9160"/>
+          <w:tab w:val="left" w:pos="10076"/>
+          <w:tab w:val="left" w:pos="10992"/>
+          <w:tab w:val="left" w:pos="11908"/>
+          <w:tab w:val="left" w:pos="12824"/>
+          <w:tab w:val="left" w:pos="13740"/>
+          <w:tab w:val="left" w:pos="14656"/>
+        </w:tabs>
+        <w:spacing w:before="0" w:beforeAutospacing="0" w:after="0" w:afterAutospacing="0"/>
+        <w:divId w:val="1907370560"/>
+        <w:rPr>
+          <w:rFonts w:ascii="Consolas" w:hAnsi="Consolas" w:cs="Courier New"/>
+          <w:sz w:val="22"/>
+          <w:szCs w:val="22"/>
+        </w:rPr>
+      </w:pPr>
+      <w:r>
+        <w:rPr>
+          <w:rFonts w:ascii="Consolas" w:hAnsi="Consolas" w:cs="Courier New"/>
+          <w:color w:val="000000"/>
+          <w:sz w:val="22"/>
+          <w:szCs w:val="22"/>
+        </w:rPr>
+        <w:t xml:space="preserve">  </w:t>
+      </w:r>
+      <w:r>
+        <w:rPr>
+          <w:rFonts w:ascii="Consolas" w:hAnsi="Consolas" w:cs="Courier New"/>
+          <w:color w:val="2B91AF"/>
+          <w:sz w:val="22"/>
+          <w:szCs w:val="22"/>
+        </w:rPr>
+        <w:t>&lt;/profiles&gt;</w:t>
+      </w:r>
+    </w:p>
+    <w:p>
+      <w:pPr>
+        <w:pStyle w:val="NormalWeb"/>
+        <w:pBdr>
+          <w:top w:val="single" w:sz="6" w:space="2" w:color="888888"/>
+          <w:left w:val="single" w:sz="6" w:space="2" w:color="888888"/>
+          <w:bottom w:val="single" w:sz="6" w:space="2" w:color="888888"/>
+          <w:right w:val="single" w:sz="6" w:space="2" w:color="888888"/>
+        </w:pBdr>
+        <w:shd w:val="clear" w:color="auto" w:fill="EAEAEA"/>
+        <w:tabs>
+          <w:tab w:val="left" w:pos="916"/>
+          <w:tab w:val="left" w:pos="1832"/>
+          <w:tab w:val="left" w:pos="2748"/>
+          <w:tab w:val="left" w:pos="3664"/>
+          <w:tab w:val="left" w:pos="4580"/>
+          <w:tab w:val="left" w:pos="5496"/>
+          <w:tab w:val="left" w:pos="6412"/>
+          <w:tab w:val="left" w:pos="7328"/>
+          <w:tab w:val="left" w:pos="8244"/>
+          <w:tab w:val="left" w:pos="9160"/>
+          <w:tab w:val="left" w:pos="10076"/>
+          <w:tab w:val="left" w:pos="10992"/>
+          <w:tab w:val="left" w:pos="11908"/>
+          <w:tab w:val="left" w:pos="12824"/>
+          <w:tab w:val="left" w:pos="13740"/>
+          <w:tab w:val="left" w:pos="14656"/>
+        </w:tabs>
+        <w:spacing w:before="0" w:beforeAutospacing="0" w:after="0" w:afterAutospacing="0"/>
+        <w:divId w:val="1907370560"/>
+        <w:rPr>
+          <w:rFonts w:ascii="Consolas" w:hAnsi="Consolas" w:cs="Courier New"/>
+          <w:sz w:val="22"/>
+          <w:szCs w:val="22"/>
+        </w:rPr>
+      </w:pPr>
+      <w:r>
+        <w:rPr>
+          <w:rFonts w:ascii="Consolas" w:hAnsi="Consolas" w:cs="Courier New"/>
+          <w:color w:val="000000"/>
+          <w:sz w:val="22"/>
+          <w:szCs w:val="22"/>
+        </w:rPr>
+        <w:t> </w:t>
+      </w:r>
+    </w:p>
+    <w:p>
+      <w:pPr>
+        <w:pStyle w:val="NormalWeb"/>
+        <w:pBdr>
+          <w:top w:val="single" w:sz="6" w:space="2" w:color="888888"/>
+          <w:left w:val="single" w:sz="6" w:space="2" w:color="888888"/>
+          <w:bottom w:val="single" w:sz="6" w:space="2" w:color="888888"/>
+          <w:right w:val="single" w:sz="6" w:space="2" w:color="888888"/>
+        </w:pBdr>
+        <w:shd w:val="clear" w:color="auto" w:fill="EAEAEA"/>
+        <w:tabs>
+          <w:tab w:val="left" w:pos="916"/>
+          <w:tab w:val="left" w:pos="1832"/>
+          <w:tab w:val="left" w:pos="2748"/>
+          <w:tab w:val="left" w:pos="3664"/>
+          <w:tab w:val="left" w:pos="4580"/>
+          <w:tab w:val="left" w:pos="5496"/>
+          <w:tab w:val="left" w:pos="6412"/>
+          <w:tab w:val="left" w:pos="7328"/>
+          <w:tab w:val="left" w:pos="8244"/>
+          <w:tab w:val="left" w:pos="9160"/>
+          <w:tab w:val="left" w:pos="10076"/>
+          <w:tab w:val="left" w:pos="10992"/>
+          <w:tab w:val="left" w:pos="11908"/>
+          <w:tab w:val="left" w:pos="12824"/>
+          <w:tab w:val="left" w:pos="13740"/>
+          <w:tab w:val="left" w:pos="14656"/>
+        </w:tabs>
+        <w:spacing w:before="0" w:beforeAutospacing="0" w:after="0" w:afterAutospacing="0"/>
+        <w:divId w:val="1907370560"/>
+        <w:rPr>
+          <w:rFonts w:ascii="Consolas" w:hAnsi="Consolas" w:cs="Courier New"/>
+          <w:sz w:val="22"/>
+          <w:szCs w:val="22"/>
+        </w:rPr>
+      </w:pPr>
+      <w:r>
+        <w:rPr>
+          <w:rFonts w:ascii="Consolas" w:hAnsi="Consolas" w:cs="Courier New"/>
+          <w:color w:val="2B91AF"/>
+          <w:sz w:val="22"/>
+          <w:szCs w:val="22"/>
+        </w:rPr>
+        <w:t>&lt;/project&gt;</w:t>
+      </w:r>
+    </w:p>
+    <w:p>
+      <w:pPr>
+        <w:rPr>
+          <w:szCs w:val="24"/>
+        </w:rPr>
+      </w:pPr>
+    </w:p>
+    <w:p>
+      <w:pPr>
+        <w:rPr>
+          <w:szCs w:val="24"/>
+        </w:rPr>
+      </w:pPr>
+      <w:r>
+        <w:rPr>
+          <w:szCs w:val="24"/>
+        </w:rPr>
+        <w:t>A build profile describes what changes should be made to the POM file when executing under that build profile. This could be changing the applications configuration file to use etc. The elements inside the profile element will override the values of the elements with the same name further up in the POM.</w:t>
+      </w:r>
+    </w:p>
+    <w:p>
+      <w:pPr>
+        <w:rPr>
+          <w:szCs w:val="24"/>
+        </w:rPr>
+      </w:pPr>
+      <w:r>
+        <w:rPr>
+          <w:szCs w:val="24"/>
+        </w:rPr>
+        <w:t xml:space="preserve">Inside the profile element you can see </w:t>
+      </w:r>
+      <w:proofErr w:type="gramStart"/>
+      <w:r>
+        <w:rPr>
+          <w:szCs w:val="24"/>
+        </w:rPr>
+        <w:t>a</w:t>
+      </w:r>
+      <w:proofErr w:type="gramEnd"/>
+      <w:r>
+        <w:rPr>
+          <w:szCs w:val="24"/>
+        </w:rPr>
+        <w:t> activation element. This element describes the condition that triggers this build profile to be used. One way to choose what profile is being executed is in the settings.xml file. There you can set the active profile. Another way is to add -P profile-name to the Maven command line. See the profile documentation for more information.</w:t>
+      </w:r>
+    </w:p>
+    <w:p>
+      <w:pPr>
+        <w:rPr>
+          <w:szCs w:val="24"/>
+        </w:rPr>
+      </w:pPr>
+    </w:p>
+    <w:p>
+      <w:pPr>
+        <w:rPr>
+          <w:szCs w:val="24"/>
+        </w:rPr>
+      </w:pPr>
+    </w:p>
+    <w:p>
+      <w:pPr>
+        <w:rPr>
           <w:szCs w:val="24"/>
         </w:rPr>
       </w:pPr>
@@ -10549,6 +13932,119 @@
     </w:lvl>
   </w:abstractNum>
   <w:abstractNum w:abstractNumId="2" w15:restartNumberingAfterBreak="0">
+    <w:nsid w:val="46CE0A8B"/>
+    <w:multiLevelType w:val="multilevel"/>
+    <w:tmpl w:val="335C9720"/>
+    <w:lvl w:ilvl="0">
+      <w:start w:val="1"/>
+      <w:numFmt w:val="decimal"/>
+      <w:lvlText w:val="%1."/>
+      <w:lvlJc w:val="left"/>
+      <w:pPr>
+        <w:tabs>
+          <w:tab w:val="num" w:pos="720"/>
+        </w:tabs>
+        <w:ind w:left="720" w:hanging="360"/>
+      </w:pPr>
+    </w:lvl>
+    <w:lvl w:ilvl="1" w:tentative="1">
+      <w:start w:val="1"/>
+      <w:numFmt w:val="decimal"/>
+      <w:lvlText w:val="%2."/>
+      <w:lvlJc w:val="left"/>
+      <w:pPr>
+        <w:tabs>
+          <w:tab w:val="num" w:pos="1440"/>
+        </w:tabs>
+        <w:ind w:left="1440" w:hanging="360"/>
+      </w:pPr>
+    </w:lvl>
+    <w:lvl w:ilvl="2" w:tentative="1">
+      <w:start w:val="1"/>
+      <w:numFmt w:val="decimal"/>
+      <w:lvlText w:val="%3."/>
+      <w:lvlJc w:val="left"/>
+      <w:pPr>
+        <w:tabs>
+          <w:tab w:val="num" w:pos="2160"/>
+        </w:tabs>
+        <w:ind w:left="2160" w:hanging="360"/>
+      </w:pPr>
+    </w:lvl>
+    <w:lvl w:ilvl="3" w:tentative="1">
+      <w:start w:val="1"/>
+      <w:numFmt w:val="decimal"/>
+      <w:lvlText w:val="%4."/>
+      <w:lvlJc w:val="left"/>
+      <w:pPr>
+        <w:tabs>
+          <w:tab w:val="num" w:pos="2880"/>
+        </w:tabs>
+        <w:ind w:left="2880" w:hanging="360"/>
+      </w:pPr>
+    </w:lvl>
+    <w:lvl w:ilvl="4" w:tentative="1">
+      <w:start w:val="1"/>
+      <w:numFmt w:val="decimal"/>
+      <w:lvlText w:val="%5."/>
+      <w:lvlJc w:val="left"/>
+      <w:pPr>
+        <w:tabs>
+          <w:tab w:val="num" w:pos="3600"/>
+        </w:tabs>
+        <w:ind w:left="3600" w:hanging="360"/>
+      </w:pPr>
+    </w:lvl>
+    <w:lvl w:ilvl="5" w:tentative="1">
+      <w:start w:val="1"/>
+      <w:numFmt w:val="decimal"/>
+      <w:lvlText w:val="%6."/>
+      <w:lvlJc w:val="left"/>
+      <w:pPr>
+        <w:tabs>
+          <w:tab w:val="num" w:pos="4320"/>
+        </w:tabs>
+        <w:ind w:left="4320" w:hanging="360"/>
+      </w:pPr>
+    </w:lvl>
+    <w:lvl w:ilvl="6" w:tentative="1">
+      <w:start w:val="1"/>
+      <w:numFmt w:val="decimal"/>
+      <w:lvlText w:val="%7."/>
+      <w:lvlJc w:val="left"/>
+      <w:pPr>
+        <w:tabs>
+          <w:tab w:val="num" w:pos="5040"/>
+        </w:tabs>
+        <w:ind w:left="5040" w:hanging="360"/>
+      </w:pPr>
+    </w:lvl>
+    <w:lvl w:ilvl="7" w:tentative="1">
+      <w:start w:val="1"/>
+      <w:numFmt w:val="decimal"/>
+      <w:lvlText w:val="%8."/>
+      <w:lvlJc w:val="left"/>
+      <w:pPr>
+        <w:tabs>
+          <w:tab w:val="num" w:pos="5760"/>
+        </w:tabs>
+        <w:ind w:left="5760" w:hanging="360"/>
+      </w:pPr>
+    </w:lvl>
+    <w:lvl w:ilvl="8" w:tentative="1">
+      <w:start w:val="1"/>
+      <w:numFmt w:val="decimal"/>
+      <w:lvlText w:val="%9."/>
+      <w:lvlJc w:val="left"/>
+      <w:pPr>
+        <w:tabs>
+          <w:tab w:val="num" w:pos="6480"/>
+        </w:tabs>
+        <w:ind w:left="6480" w:hanging="360"/>
+      </w:pPr>
+    </w:lvl>
+  </w:abstractNum>
+  <w:abstractNum w:abstractNumId="3" w15:restartNumberingAfterBreak="0">
     <w:nsid w:val="537A2FB6"/>
     <w:multiLevelType w:val="multilevel"/>
     <w:tmpl w:val="430EE23C"/>
@@ -10697,7 +14193,7 @@
       </w:rPr>
     </w:lvl>
   </w:abstractNum>
-  <w:abstractNum w:abstractNumId="3" w15:restartNumberingAfterBreak="0">
+  <w:abstractNum w:abstractNumId="4" w15:restartNumberingAfterBreak="0">
     <w:nsid w:val="67836121"/>
     <w:multiLevelType w:val="multilevel"/>
     <w:tmpl w:val="07C8D95C"/>
@@ -10847,16 +14343,19 @@
     </w:lvl>
   </w:abstractNum>
   <w:num w:numId="1" w16cid:durableId="530992200">
-    <w:abstractNumId w:val="3"/>
+    <w:abstractNumId w:val="4"/>
   </w:num>
   <w:num w:numId="2" w16cid:durableId="1033386539">
-    <w:abstractNumId w:val="2"/>
+    <w:abstractNumId w:val="3"/>
   </w:num>
   <w:num w:numId="3" w16cid:durableId="771314654">
     <w:abstractNumId w:val="1"/>
   </w:num>
   <w:num w:numId="4" w16cid:durableId="1699357045">
     <w:abstractNumId w:val="0"/>
+  </w:num>
+  <w:num w:numId="5" w16cid:durableId="822356878">
+    <w:abstractNumId w:val="2"/>
   </w:num>
 </w:numbering>
 </file>
@@ -11260,6 +14759,29 @@
     <w:name w:val="Normal"/>
     <w:qFormat/>
   </w:style>
+  <w:style w:type="paragraph" w:styleId="Heading2">
+    <w:name w:val="heading 2"/>
+    <w:basedOn w:val="Normal"/>
+    <w:next w:val="Normal"/>
+    <w:link w:val="Heading2Char"/>
+    <w:uiPriority w:val="9"/>
+    <w:semiHidden/>
+    <w:unhideWhenUsed/>
+    <w:qFormat/>
+    <w:rsid w:val="006C569C"/>
+    <w:pPr>
+      <w:keepNext/>
+      <w:keepLines/>
+      <w:spacing w:before="40" w:after="0"/>
+      <w:outlineLvl w:val="1"/>
+    </w:pPr>
+    <w:rPr>
+      <w:rFonts w:asciiTheme="majorHAnsi" w:eastAsiaTheme="majorEastAsia" w:hAnsiTheme="majorHAnsi" w:cstheme="majorBidi"/>
+      <w:color w:val="2F5496" w:themeColor="accent1" w:themeShade="BF"/>
+      <w:sz w:val="26"/>
+      <w:szCs w:val="26"/>
+    </w:rPr>
+  </w:style>
   <w:style w:type="paragraph" w:styleId="Heading3">
     <w:name w:val="heading 3"/>
     <w:basedOn w:val="Normal"/>
@@ -11440,6 +14962,20 @@
     <w:rPr>
       <w:i/>
       <w:iCs/>
+    </w:rPr>
+  </w:style>
+  <w:style w:type="character" w:customStyle="1" w:styleId="Heading2Char">
+    <w:name w:val="Heading 2 Char"/>
+    <w:basedOn w:val="DefaultParagraphFont"/>
+    <w:link w:val="Heading2"/>
+    <w:uiPriority w:val="9"/>
+    <w:semiHidden/>
+    <w:rsid w:val="006C569C"/>
+    <w:rPr>
+      <w:rFonts w:asciiTheme="majorHAnsi" w:eastAsiaTheme="majorEastAsia" w:hAnsiTheme="majorHAnsi" w:cstheme="majorBidi"/>
+      <w:color w:val="2F5496" w:themeColor="accent1" w:themeShade="BF"/>
+      <w:sz w:val="26"/>
+      <w:szCs w:val="26"/>
     </w:rPr>
   </w:style>
 </w:styles>

</xml_diff>